<commit_message>
Linha do lado esquerdo removida
</commit_message>
<xml_diff>
--- a/4.4 Caso de Teste - UC-33 Cadastrar máquina.docx
+++ b/4.4 Caso de Teste - UC-33 Cadastrar máquina.docx
@@ -1,6 +1,6 @@
 
 <file path=word/document.xml><?xml version="1.0" encoding="utf-8"?>
-<w:document xmlns:wpc="http://schemas.microsoft.com/office/word/2010/wordprocessingCanvas" xmlns:mc="http://schemas.openxmlformats.org/markup-compatibility/2006" xmlns:o="urn:schemas-microsoft-com:office:office" xmlns:r="http://schemas.openxmlformats.org/officeDocument/2006/relationships" xmlns:m="http://schemas.openxmlformats.org/officeDocument/2006/math" xmlns:v="urn:schemas-microsoft-com:vml" xmlns:wp14="http://schemas.microsoft.com/office/word/2010/wordprocessingDrawing" xmlns:wp="http://schemas.openxmlformats.org/drawingml/2006/wordprocessingDrawing" xmlns:w10="urn:schemas-microsoft-com:office:word" xmlns:w="http://schemas.openxmlformats.org/wordprocessingml/2006/main" xmlns:w14="http://schemas.microsoft.com/office/word/2010/wordml" xmlns:wpg="http://schemas.microsoft.com/office/word/2010/wordprocessingGroup" xmlns:wpi="http://schemas.microsoft.com/office/word/2010/wordprocessingInk" xmlns:wne="http://schemas.microsoft.com/office/word/2006/wordml" xmlns:wps="http://schemas.microsoft.com/office/word/2010/wordprocessingShape" mc:Ignorable="w14 wp14">
+<w:document xmlns:wpc="http://schemas.microsoft.com/office/word/2010/wordprocessingCanvas" xmlns:mc="http://schemas.openxmlformats.org/markup-compatibility/2006" xmlns:o="urn:schemas-microsoft-com:office:office" xmlns:r="http://schemas.openxmlformats.org/officeDocument/2006/relationships" xmlns:m="http://schemas.openxmlformats.org/officeDocument/2006/math" xmlns:v="urn:schemas-microsoft-com:vml" xmlns:wp14="http://schemas.microsoft.com/office/word/2010/wordprocessingDrawing" xmlns:wp="http://schemas.openxmlformats.org/drawingml/2006/wordprocessingDrawing" xmlns:w10="urn:schemas-microsoft-com:office:word" xmlns:w="http://schemas.openxmlformats.org/wordprocessingml/2006/main" xmlns:w14="http://schemas.microsoft.com/office/word/2010/wordml" xmlns:w15="http://schemas.microsoft.com/office/word/2012/wordml" xmlns:wpg="http://schemas.microsoft.com/office/word/2010/wordprocessingGroup" xmlns:wpi="http://schemas.microsoft.com/office/word/2010/wordprocessingInk" xmlns:wne="http://schemas.microsoft.com/office/word/2006/wordml" xmlns:wps="http://schemas.microsoft.com/office/word/2010/wordprocessingShape" mc:Ignorable="w14 w15 wp14">
   <w:body>
     <w:tbl>
       <w:tblPr>
@@ -236,17 +236,8 @@
                 <w:rFonts w:ascii="Arial" w:hAnsi="Arial" w:cs="Arial"/>
                 <w:b/>
               </w:rPr>
-              <w:t xml:space="preserve">ENTRADA </w:t>
-            </w:r>
-            <w:proofErr w:type="gramStart"/>
-            <w:r>
-              <w:rPr>
-                <w:rFonts w:ascii="Arial" w:hAnsi="Arial" w:cs="Arial"/>
-                <w:b/>
-              </w:rPr>
-              <w:t>1</w:t>
-            </w:r>
-            <w:proofErr w:type="gramEnd"/>
+              <w:t>ENTRADA 1</w:t>
+            </w:r>
           </w:p>
         </w:tc>
         <w:tc>
@@ -271,17 +262,8 @@
                 <w:rFonts w:ascii="Arial" w:hAnsi="Arial" w:cs="Arial"/>
                 <w:b/>
               </w:rPr>
-              <w:t xml:space="preserve">ENTRADA </w:t>
-            </w:r>
-            <w:proofErr w:type="gramStart"/>
-            <w:r>
-              <w:rPr>
-                <w:rFonts w:ascii="Arial" w:hAnsi="Arial" w:cs="Arial"/>
-                <w:b/>
-              </w:rPr>
-              <w:t>2</w:t>
-            </w:r>
-            <w:proofErr w:type="gramEnd"/>
+              <w:t>ENTRADA 2</w:t>
+            </w:r>
           </w:p>
         </w:tc>
         <w:tc>
@@ -306,17 +288,8 @@
                 <w:rFonts w:ascii="Arial" w:hAnsi="Arial" w:cs="Arial"/>
                 <w:b/>
               </w:rPr>
-              <w:t xml:space="preserve">ENTRADA </w:t>
-            </w:r>
-            <w:proofErr w:type="gramStart"/>
-            <w:r>
-              <w:rPr>
-                <w:rFonts w:ascii="Arial" w:hAnsi="Arial" w:cs="Arial"/>
-                <w:b/>
-              </w:rPr>
-              <w:t>3</w:t>
-            </w:r>
-            <w:proofErr w:type="gramEnd"/>
+              <w:t>ENTRADA 3</w:t>
+            </w:r>
           </w:p>
         </w:tc>
         <w:tc>
@@ -341,17 +314,8 @@
                 <w:rFonts w:ascii="Arial" w:hAnsi="Arial" w:cs="Arial"/>
                 <w:b/>
               </w:rPr>
-              <w:t xml:space="preserve">ENTRADA </w:t>
-            </w:r>
-            <w:proofErr w:type="gramStart"/>
-            <w:r>
-              <w:rPr>
-                <w:rFonts w:ascii="Arial" w:hAnsi="Arial" w:cs="Arial"/>
-                <w:b/>
-              </w:rPr>
-              <w:t>4</w:t>
-            </w:r>
-            <w:proofErr w:type="gramEnd"/>
+              <w:t>ENTRADA 4</w:t>
+            </w:r>
           </w:p>
         </w:tc>
       </w:tr>
@@ -486,35 +450,50 @@
                 <w:bCs/>
                 <w:shd w:val="clear" w:color="auto" w:fill="BFBFBF" w:themeFill="background1" w:themeFillShade="BF"/>
               </w:rPr>
-              <w:t xml:space="preserve">ENTRADA </w:t>
-            </w:r>
-            <w:proofErr w:type="gramStart"/>
-            <w:r>
+              <w:t>ENTRADA 5</w:t>
+            </w:r>
+          </w:p>
+        </w:tc>
+        <w:tc>
+          <w:tcPr>
+            <w:tcW w:w="2390" w:type="dxa"/>
+            <w:shd w:val="clear" w:color="auto" w:fill="BFBFBF" w:themeFill="background1" w:themeFillShade="BF"/>
+          </w:tcPr>
+          <w:p>
+            <w:pPr>
+              <w:jc w:val="center"/>
               <w:rPr>
                 <w:rFonts w:ascii="Arial" w:hAnsi="Arial" w:cs="Arial"/>
                 <w:b/>
                 <w:bCs/>
                 <w:shd w:val="clear" w:color="auto" w:fill="BFBFBF" w:themeFill="background1" w:themeFillShade="BF"/>
               </w:rPr>
-              <w:t>5</w:t>
-            </w:r>
-            <w:proofErr w:type="gramEnd"/>
-          </w:p>
-        </w:tc>
-        <w:tc>
-          <w:tcPr>
-            <w:tcW w:w="2390" w:type="dxa"/>
-            <w:shd w:val="clear" w:color="auto" w:fill="BFBFBF" w:themeFill="background1" w:themeFillShade="BF"/>
-          </w:tcPr>
-          <w:p>
-            <w:pPr>
-              <w:jc w:val="center"/>
+            </w:pPr>
+            <w:r>
               <w:rPr>
                 <w:rFonts w:ascii="Arial" w:hAnsi="Arial" w:cs="Arial"/>
                 <w:b/>
                 <w:bCs/>
                 <w:shd w:val="clear" w:color="auto" w:fill="BFBFBF" w:themeFill="background1" w:themeFillShade="BF"/>
               </w:rPr>
+              <w:t>ENTRADA 6</w:t>
+            </w:r>
+          </w:p>
+        </w:tc>
+        <w:tc>
+          <w:tcPr>
+            <w:tcW w:w="2858" w:type="dxa"/>
+            <w:shd w:val="clear" w:color="auto" w:fill="BFBFBF" w:themeFill="background1" w:themeFillShade="BF"/>
+          </w:tcPr>
+          <w:p>
+            <w:pPr>
+              <w:spacing w:after="0" w:line="240" w:lineRule="auto"/>
+              <w:jc w:val="center"/>
+              <w:rPr>
+                <w:rFonts w:ascii="Arial" w:hAnsi="Arial" w:cs="Arial"/>
+                <w:b/>
+                <w:bCs/>
+              </w:rPr>
             </w:pPr>
             <w:r>
               <w:rPr>
@@ -523,35 +502,25 @@
                 <w:bCs/>
                 <w:shd w:val="clear" w:color="auto" w:fill="BFBFBF" w:themeFill="background1" w:themeFillShade="BF"/>
               </w:rPr>
-              <w:t xml:space="preserve">ENTRADA </w:t>
-            </w:r>
-            <w:proofErr w:type="gramStart"/>
-            <w:r>
+              <w:t>ENTRADA 7</w:t>
+            </w:r>
+          </w:p>
+        </w:tc>
+        <w:tc>
+          <w:tcPr>
+            <w:tcW w:w="2028" w:type="dxa"/>
+            <w:shd w:val="clear" w:color="auto" w:fill="BFBFBF" w:themeFill="background1" w:themeFillShade="BF"/>
+          </w:tcPr>
+          <w:p>
+            <w:pPr>
+              <w:spacing w:after="0" w:line="240" w:lineRule="auto"/>
+              <w:jc w:val="center"/>
               <w:rPr>
                 <w:rFonts w:ascii="Arial" w:hAnsi="Arial" w:cs="Arial"/>
                 <w:b/>
                 <w:bCs/>
                 <w:shd w:val="clear" w:color="auto" w:fill="BFBFBF" w:themeFill="background1" w:themeFillShade="BF"/>
               </w:rPr>
-              <w:t>6</w:t>
-            </w:r>
-            <w:proofErr w:type="gramEnd"/>
-          </w:p>
-        </w:tc>
-        <w:tc>
-          <w:tcPr>
-            <w:tcW w:w="2858" w:type="dxa"/>
-            <w:shd w:val="clear" w:color="auto" w:fill="BFBFBF" w:themeFill="background1" w:themeFillShade="BF"/>
-          </w:tcPr>
-          <w:p>
-            <w:pPr>
-              <w:spacing w:after="0" w:line="240" w:lineRule="auto"/>
-              <w:jc w:val="center"/>
-              <w:rPr>
-                <w:rFonts w:ascii="Arial" w:hAnsi="Arial" w:cs="Arial"/>
-                <w:b/>
-                <w:bCs/>
-              </w:rPr>
             </w:pPr>
             <w:r>
               <w:rPr>
@@ -560,57 +529,8 @@
                 <w:bCs/>
                 <w:shd w:val="clear" w:color="auto" w:fill="BFBFBF" w:themeFill="background1" w:themeFillShade="BF"/>
               </w:rPr>
-              <w:t xml:space="preserve">ENTRADA </w:t>
-            </w:r>
-            <w:proofErr w:type="gramStart"/>
-            <w:r>
-              <w:rPr>
-                <w:rFonts w:ascii="Arial" w:hAnsi="Arial" w:cs="Arial"/>
-                <w:b/>
-                <w:bCs/>
-                <w:shd w:val="clear" w:color="auto" w:fill="BFBFBF" w:themeFill="background1" w:themeFillShade="BF"/>
-              </w:rPr>
-              <w:t>7</w:t>
-            </w:r>
-            <w:proofErr w:type="gramEnd"/>
-          </w:p>
-        </w:tc>
-        <w:tc>
-          <w:tcPr>
-            <w:tcW w:w="2028" w:type="dxa"/>
-            <w:shd w:val="clear" w:color="auto" w:fill="BFBFBF" w:themeFill="background1" w:themeFillShade="BF"/>
-          </w:tcPr>
-          <w:p>
-            <w:pPr>
-              <w:spacing w:after="0" w:line="240" w:lineRule="auto"/>
-              <w:jc w:val="center"/>
-              <w:rPr>
-                <w:rFonts w:ascii="Arial" w:hAnsi="Arial" w:cs="Arial"/>
-                <w:b/>
-                <w:bCs/>
-                <w:shd w:val="clear" w:color="auto" w:fill="BFBFBF" w:themeFill="background1" w:themeFillShade="BF"/>
-              </w:rPr>
-            </w:pPr>
-            <w:r>
-              <w:rPr>
-                <w:rFonts w:ascii="Arial" w:hAnsi="Arial" w:cs="Arial"/>
-                <w:b/>
-                <w:bCs/>
-                <w:shd w:val="clear" w:color="auto" w:fill="BFBFBF" w:themeFill="background1" w:themeFillShade="BF"/>
-              </w:rPr>
-              <w:t xml:space="preserve">ENTRADA </w:t>
-            </w:r>
-            <w:proofErr w:type="gramStart"/>
-            <w:r>
-              <w:rPr>
-                <w:rFonts w:ascii="Arial" w:hAnsi="Arial" w:cs="Arial"/>
-                <w:b/>
-                <w:bCs/>
-                <w:shd w:val="clear" w:color="auto" w:fill="BFBFBF" w:themeFill="background1" w:themeFillShade="BF"/>
-              </w:rPr>
-              <w:t>8</w:t>
-            </w:r>
-            <w:proofErr w:type="gramEnd"/>
+              <w:t>ENTRADA 8</w:t>
+            </w:r>
           </w:p>
         </w:tc>
       </w:tr>
@@ -1065,7 +985,6 @@
                 <w:szCs w:val="18"/>
               </w:rPr>
             </w:pPr>
-            <w:proofErr w:type="gramStart"/>
             <w:r>
               <w:rPr>
                 <w:rFonts w:ascii="Arial" w:hAnsi="Arial" w:cs="Arial"/>
@@ -1076,7 +995,6 @@
               </w:rPr>
               <w:t>1</w:t>
             </w:r>
-            <w:proofErr w:type="gramEnd"/>
           </w:p>
         </w:tc>
         <w:tc>
@@ -1154,7 +1072,6 @@
                 <w:szCs w:val="18"/>
               </w:rPr>
             </w:pPr>
-            <w:proofErr w:type="gramStart"/>
             <w:r>
               <w:rPr>
                 <w:rFonts w:ascii="Arial" w:hAnsi="Arial" w:cs="Arial"/>
@@ -1165,7 +1082,6 @@
               </w:rPr>
               <w:t>5</w:t>
             </w:r>
-            <w:proofErr w:type="gramEnd"/>
           </w:p>
         </w:tc>
         <w:tc>
@@ -1828,7 +1744,6 @@
                 <w:szCs w:val="18"/>
               </w:rPr>
             </w:pPr>
-            <w:proofErr w:type="gramStart"/>
             <w:r>
               <w:rPr>
                 <w:rFonts w:ascii="Arial" w:hAnsi="Arial" w:cs="Arial"/>
@@ -1839,7 +1754,6 @@
               </w:rPr>
               <w:t>2</w:t>
             </w:r>
-            <w:proofErr w:type="gramEnd"/>
           </w:p>
         </w:tc>
         <w:tc>
@@ -2569,7 +2483,6 @@
                 <w:szCs w:val="18"/>
               </w:rPr>
             </w:pPr>
-            <w:proofErr w:type="gramStart"/>
             <w:r>
               <w:rPr>
                 <w:rFonts w:ascii="Arial" w:hAnsi="Arial" w:cs="Arial"/>
@@ -2580,7 +2493,6 @@
               </w:rPr>
               <w:t>3</w:t>
             </w:r>
-            <w:proofErr w:type="gramEnd"/>
           </w:p>
         </w:tc>
         <w:tc>
@@ -3310,7 +3222,6 @@
                 <w:szCs w:val="18"/>
               </w:rPr>
             </w:pPr>
-            <w:proofErr w:type="gramStart"/>
             <w:r>
               <w:rPr>
                 <w:rFonts w:ascii="Arial" w:hAnsi="Arial" w:cs="Arial"/>
@@ -3321,7 +3232,6 @@
               </w:rPr>
               <w:t>4</w:t>
             </w:r>
-            <w:proofErr w:type="gramEnd"/>
           </w:p>
         </w:tc>
         <w:tc>
@@ -3399,7 +3309,6 @@
                 <w:szCs w:val="18"/>
               </w:rPr>
             </w:pPr>
-            <w:proofErr w:type="gramStart"/>
             <w:r>
               <w:rPr>
                 <w:rFonts w:ascii="Arial" w:hAnsi="Arial" w:cs="Arial"/>
@@ -3410,7 +3319,6 @@
               </w:rPr>
               <w:t>1</w:t>
             </w:r>
-            <w:proofErr w:type="gramEnd"/>
           </w:p>
         </w:tc>
         <w:tc>
@@ -4285,7 +4193,7 @@
     <w:p/>
     <w:tbl>
       <w:tblPr>
-        <w:tblW w:w="16868" w:type="dxa"/>
+        <w:tblW w:w="9214" w:type="dxa"/>
         <w:tblInd w:w="-72" w:type="dxa"/>
         <w:tblBorders>
           <w:top w:val="single" w:sz="4" w:space="0" w:color="auto"/>
@@ -4308,14 +4216,8 @@
         <w:gridCol w:w="2428"/>
         <w:gridCol w:w="1913"/>
         <w:gridCol w:w="1914"/>
-        <w:gridCol w:w="3827"/>
-        <w:gridCol w:w="3827"/>
       </w:tblGrid>
       <w:tr>
-        <w:trPr>
-          <w:gridAfter w:val="2"/>
-          <w:wAfter w:w="7654" w:type="dxa"/>
-        </w:trPr>
         <w:tc>
           <w:tcPr>
             <w:tcW w:w="1135" w:type="dxa"/>
@@ -4373,8 +4275,6 @@
       </w:tr>
       <w:tr>
         <w:trPr>
-          <w:gridAfter w:val="2"/>
-          <w:wAfter w:w="7654" w:type="dxa"/>
           <w:trHeight w:val="189"/>
         </w:trPr>
         <w:tc>
@@ -4436,10 +4336,6 @@
         </w:tc>
       </w:tr>
       <w:tr>
-        <w:trPr>
-          <w:gridAfter w:val="2"/>
-          <w:wAfter w:w="7654" w:type="dxa"/>
-        </w:trPr>
         <w:tc>
           <w:tcPr>
             <w:tcW w:w="9214" w:type="dxa"/>
@@ -4471,8 +4367,6 @@
       </w:tr>
       <w:tr>
         <w:trPr>
-          <w:gridAfter w:val="2"/>
-          <w:wAfter w:w="7654" w:type="dxa"/>
           <w:trHeight w:val="189"/>
         </w:trPr>
         <w:tc>
@@ -4505,8 +4399,6 @@
       </w:tr>
       <w:tr>
         <w:trPr>
-          <w:gridAfter w:val="2"/>
-          <w:wAfter w:w="7654" w:type="dxa"/>
           <w:trHeight w:val="473"/>
         </w:trPr>
         <w:tc>
@@ -4533,17 +4425,8 @@
                 <w:rFonts w:ascii="Arial" w:hAnsi="Arial" w:cs="Arial"/>
                 <w:b/>
               </w:rPr>
-              <w:t xml:space="preserve">ENTRADA </w:t>
-            </w:r>
-            <w:proofErr w:type="gramStart"/>
-            <w:r>
-              <w:rPr>
-                <w:rFonts w:ascii="Arial" w:hAnsi="Arial" w:cs="Arial"/>
-                <w:b/>
-              </w:rPr>
-              <w:t>1</w:t>
-            </w:r>
-            <w:proofErr w:type="gramEnd"/>
+              <w:t>ENTRADA 1</w:t>
+            </w:r>
           </w:p>
         </w:tc>
         <w:tc>
@@ -4569,17 +4452,8 @@
                 <w:rFonts w:ascii="Arial" w:hAnsi="Arial" w:cs="Arial"/>
                 <w:b/>
               </w:rPr>
-              <w:t xml:space="preserve">ENTRADA </w:t>
-            </w:r>
-            <w:proofErr w:type="gramStart"/>
-            <w:r>
-              <w:rPr>
-                <w:rFonts w:ascii="Arial" w:hAnsi="Arial" w:cs="Arial"/>
-                <w:b/>
-              </w:rPr>
-              <w:t>2</w:t>
-            </w:r>
-            <w:proofErr w:type="gramEnd"/>
+              <w:t>ENTRADA 2</w:t>
+            </w:r>
           </w:p>
         </w:tc>
         <w:tc>
@@ -4605,17 +4479,8 @@
                 <w:rFonts w:ascii="Arial" w:hAnsi="Arial" w:cs="Arial"/>
                 <w:b/>
               </w:rPr>
-              <w:t xml:space="preserve">ENTRADA </w:t>
-            </w:r>
-            <w:proofErr w:type="gramStart"/>
-            <w:r>
-              <w:rPr>
-                <w:rFonts w:ascii="Arial" w:hAnsi="Arial" w:cs="Arial"/>
-                <w:b/>
-              </w:rPr>
-              <w:t>3</w:t>
-            </w:r>
-            <w:proofErr w:type="gramEnd"/>
+              <w:t>ENTRADA 3</w:t>
+            </w:r>
           </w:p>
         </w:tc>
         <w:tc>
@@ -4641,24 +4506,13 @@
                 <w:rFonts w:ascii="Arial" w:hAnsi="Arial" w:cs="Arial"/>
                 <w:b/>
               </w:rPr>
-              <w:t xml:space="preserve">ENTRADA </w:t>
-            </w:r>
-            <w:proofErr w:type="gramStart"/>
-            <w:r>
-              <w:rPr>
-                <w:rFonts w:ascii="Arial" w:hAnsi="Arial" w:cs="Arial"/>
-                <w:b/>
-              </w:rPr>
-              <w:t>4</w:t>
-            </w:r>
-            <w:proofErr w:type="gramEnd"/>
+              <w:t>ENTRADA 4</w:t>
+            </w:r>
           </w:p>
         </w:tc>
       </w:tr>
       <w:tr>
         <w:trPr>
-          <w:gridAfter w:val="2"/>
-          <w:wAfter w:w="7654" w:type="dxa"/>
           <w:trHeight w:val="573"/>
         </w:trPr>
         <w:tc>
@@ -4787,41 +4641,20 @@
                 <w:b/>
               </w:rPr>
             </w:pPr>
+            <w:bookmarkStart w:id="0" w:name="_GoBack"/>
+            <w:bookmarkEnd w:id="0"/>
             <w:r>
               <w:rPr>
                 <w:rFonts w:ascii="Arial" w:hAnsi="Arial" w:cs="Arial"/>
                 <w:b/>
               </w:rPr>
               <w:t>SAÍDAS ESPERADAS</w:t>
-            </w:r>
-          </w:p>
-        </w:tc>
-        <w:tc>
-          <w:tcPr>
-            <w:tcW w:w="3827" w:type="dxa"/>
-          </w:tcPr>
-          <w:p/>
-        </w:tc>
-        <w:tc>
-          <w:tcPr>
-            <w:tcW w:w="3827" w:type="dxa"/>
-            <w:vAlign w:val="center"/>
-          </w:tcPr>
-          <w:p>
-            <w:r>
-              <w:rPr>
-                <w:rFonts w:ascii="Arial" w:hAnsi="Arial" w:cs="Arial"/>
-                <w:b/>
-              </w:rPr>
-              <w:t>BOTÃO PESQUISAR</w:t>
             </w:r>
           </w:p>
         </w:tc>
       </w:tr>
       <w:tr>
         <w:trPr>
-          <w:gridAfter w:val="2"/>
-          <w:wAfter w:w="7654" w:type="dxa"/>
           <w:trHeight w:val="473"/>
         </w:trPr>
         <w:tc>
@@ -5210,7 +5043,6 @@
                 <w:szCs w:val="18"/>
               </w:rPr>
             </w:pPr>
-            <w:proofErr w:type="gramStart"/>
             <w:r>
               <w:rPr>
                 <w:rFonts w:ascii="Arial" w:hAnsi="Arial" w:cs="Arial"/>
@@ -5220,7 +5052,6 @@
               </w:rPr>
               <w:t>1</w:t>
             </w:r>
-            <w:proofErr w:type="gramEnd"/>
           </w:p>
         </w:tc>
         <w:tc>
@@ -5424,7 +5255,6 @@
                 <w:szCs w:val="18"/>
               </w:rPr>
             </w:pPr>
-            <w:proofErr w:type="gramStart"/>
             <w:r>
               <w:rPr>
                 <w:rFonts w:ascii="Arial" w:hAnsi="Arial" w:cs="Arial"/>
@@ -5434,7 +5264,6 @@
               </w:rPr>
               <w:t>2</w:t>
             </w:r>
-            <w:proofErr w:type="gramEnd"/>
           </w:p>
         </w:tc>
         <w:tc>
@@ -5620,7 +5449,6 @@
                 <w:szCs w:val="18"/>
               </w:rPr>
             </w:pPr>
-            <w:proofErr w:type="gramStart"/>
             <w:r>
               <w:rPr>
                 <w:rFonts w:ascii="Arial" w:hAnsi="Arial" w:cs="Arial"/>
@@ -5630,7 +5458,6 @@
               </w:rPr>
               <w:t>3</w:t>
             </w:r>
-            <w:proofErr w:type="gramEnd"/>
           </w:p>
         </w:tc>
         <w:tc>
@@ -5815,7 +5642,6 @@
                 <w:szCs w:val="18"/>
               </w:rPr>
             </w:pPr>
-            <w:proofErr w:type="gramStart"/>
             <w:r>
               <w:rPr>
                 <w:rFonts w:ascii="Arial" w:hAnsi="Arial" w:cs="Arial"/>
@@ -5825,7 +5651,6 @@
               </w:rPr>
               <w:t>4</w:t>
             </w:r>
-            <w:proofErr w:type="gramEnd"/>
           </w:p>
         </w:tc>
         <w:tc>
@@ -5981,17 +5806,7 @@
                 <w:sz w:val="18"/>
                 <w:szCs w:val="18"/>
               </w:rPr>
-              <w:t xml:space="preserve">FORNECEDORES </w:t>
-            </w:r>
-            <w:proofErr w:type="gramStart"/>
-            <w:r>
-              <w:rPr>
-                <w:rFonts w:ascii="Arial" w:hAnsi="Arial" w:cs="Arial"/>
-                <w:bCs/>
-                <w:sz w:val="18"/>
-                <w:szCs w:val="18"/>
-              </w:rPr>
-              <w:t>CADASTRADO</w:t>
+              <w:t>FORNECEDORES CADASTRADO</w:t>
             </w:r>
             <w:r>
               <w:rPr>
@@ -6011,7 +5826,6 @@
               </w:rPr>
               <w:t>TENHAM O NOME FANTASIA INFORMADO</w:t>
             </w:r>
-            <w:proofErr w:type="gramEnd"/>
             <w:r>
               <w:rPr>
                 <w:rFonts w:ascii="Arial" w:hAnsi="Arial" w:cs="Arial"/>
@@ -6736,17 +6550,8 @@
                 <w:rFonts w:ascii="Arial" w:hAnsi="Arial" w:cs="Arial"/>
                 <w:b/>
               </w:rPr>
-              <w:t xml:space="preserve">ENTRADA </w:t>
-            </w:r>
-            <w:proofErr w:type="gramStart"/>
-            <w:r>
-              <w:rPr>
-                <w:rFonts w:ascii="Arial" w:hAnsi="Arial" w:cs="Arial"/>
-                <w:b/>
-              </w:rPr>
-              <w:t>1</w:t>
-            </w:r>
-            <w:proofErr w:type="gramEnd"/>
+              <w:t>ENTRADA 1</w:t>
+            </w:r>
           </w:p>
         </w:tc>
         <w:tc>
@@ -6772,17 +6577,8 @@
                 <w:rFonts w:ascii="Arial" w:hAnsi="Arial" w:cs="Arial"/>
                 <w:b/>
               </w:rPr>
-              <w:t xml:space="preserve">ENTRADA </w:t>
-            </w:r>
-            <w:proofErr w:type="gramStart"/>
-            <w:r>
-              <w:rPr>
-                <w:rFonts w:ascii="Arial" w:hAnsi="Arial" w:cs="Arial"/>
-                <w:b/>
-              </w:rPr>
-              <w:t>2</w:t>
-            </w:r>
-            <w:proofErr w:type="gramEnd"/>
+              <w:t>ENTRADA 2</w:t>
+            </w:r>
           </w:p>
         </w:tc>
         <w:tc>
@@ -6808,17 +6604,8 @@
                 <w:rFonts w:ascii="Arial" w:hAnsi="Arial" w:cs="Arial"/>
                 <w:b/>
               </w:rPr>
-              <w:t xml:space="preserve">ENTRADA </w:t>
-            </w:r>
-            <w:proofErr w:type="gramStart"/>
-            <w:r>
-              <w:rPr>
-                <w:rFonts w:ascii="Arial" w:hAnsi="Arial" w:cs="Arial"/>
-                <w:b/>
-              </w:rPr>
-              <w:t>3</w:t>
-            </w:r>
-            <w:proofErr w:type="gramEnd"/>
+              <w:t>ENTRADA 3</w:t>
+            </w:r>
           </w:p>
         </w:tc>
         <w:tc>
@@ -6844,17 +6631,8 @@
                 <w:rFonts w:ascii="Arial" w:hAnsi="Arial" w:cs="Arial"/>
                 <w:b/>
               </w:rPr>
-              <w:t xml:space="preserve">ENTRADA </w:t>
-            </w:r>
-            <w:proofErr w:type="gramStart"/>
-            <w:r>
-              <w:rPr>
-                <w:rFonts w:ascii="Arial" w:hAnsi="Arial" w:cs="Arial"/>
-                <w:b/>
-              </w:rPr>
-              <w:t>4</w:t>
-            </w:r>
-            <w:proofErr w:type="gramEnd"/>
+              <w:t>ENTRADA 4</w:t>
+            </w:r>
           </w:p>
         </w:tc>
       </w:tr>
@@ -7391,7 +7169,6 @@
                 <w:szCs w:val="18"/>
               </w:rPr>
             </w:pPr>
-            <w:proofErr w:type="gramStart"/>
             <w:r>
               <w:rPr>
                 <w:rFonts w:ascii="Arial" w:hAnsi="Arial" w:cs="Arial"/>
@@ -7401,7 +7178,6 @@
               </w:rPr>
               <w:t>1</w:t>
             </w:r>
-            <w:proofErr w:type="gramEnd"/>
           </w:p>
         </w:tc>
         <w:tc>
@@ -7560,7 +7336,6 @@
                 <w:szCs w:val="18"/>
               </w:rPr>
             </w:pPr>
-            <w:proofErr w:type="gramStart"/>
             <w:r>
               <w:rPr>
                 <w:rFonts w:ascii="Arial" w:hAnsi="Arial" w:cs="Arial"/>
@@ -7570,7 +7345,6 @@
               </w:rPr>
               <w:t>2</w:t>
             </w:r>
-            <w:proofErr w:type="gramEnd"/>
           </w:p>
         </w:tc>
         <w:tc>
@@ -7747,7 +7521,6 @@
                 <w:szCs w:val="18"/>
               </w:rPr>
             </w:pPr>
-            <w:proofErr w:type="gramStart"/>
             <w:r>
               <w:rPr>
                 <w:rFonts w:ascii="Arial" w:hAnsi="Arial" w:cs="Arial"/>
@@ -7757,7 +7530,6 @@
               </w:rPr>
               <w:t>3</w:t>
             </w:r>
-            <w:proofErr w:type="gramEnd"/>
           </w:p>
         </w:tc>
         <w:tc>
@@ -7942,7 +7714,6 @@
                 <w:szCs w:val="18"/>
               </w:rPr>
             </w:pPr>
-            <w:proofErr w:type="gramStart"/>
             <w:r>
               <w:rPr>
                 <w:rFonts w:ascii="Arial" w:hAnsi="Arial" w:cs="Arial"/>
@@ -7952,7 +7723,6 @@
               </w:rPr>
               <w:t>4</w:t>
             </w:r>
-            <w:proofErr w:type="gramEnd"/>
           </w:p>
         </w:tc>
         <w:tc>
@@ -8580,12 +8350,12 @@
     <w:p/>
     <w:p/>
     <w:sectPr>
-      <w:headerReference w:type="even" r:id="rId9"/>
-      <w:headerReference w:type="default" r:id="rId10"/>
-      <w:footerReference w:type="even" r:id="rId11"/>
-      <w:footerReference w:type="default" r:id="rId12"/>
-      <w:headerReference w:type="first" r:id="rId13"/>
-      <w:footerReference w:type="first" r:id="rId14"/>
+      <w:headerReference w:type="even" r:id="rId8"/>
+      <w:headerReference w:type="default" r:id="rId9"/>
+      <w:footerReference w:type="even" r:id="rId10"/>
+      <w:footerReference w:type="default" r:id="rId11"/>
+      <w:headerReference w:type="first" r:id="rId12"/>
+      <w:footerReference w:type="first" r:id="rId13"/>
       <w:pgSz w:w="11906" w:h="16838"/>
       <w:pgMar w:top="1134" w:right="1134" w:bottom="1134" w:left="1701" w:header="709" w:footer="709" w:gutter="0"/>
       <w:cols w:space="708"/>
@@ -8596,7 +8366,7 @@
 </file>
 
 <file path=word/endnotes.xml><?xml version="1.0" encoding="utf-8"?>
-<w:endnotes xmlns:wpc="http://schemas.microsoft.com/office/word/2010/wordprocessingCanvas" xmlns:mc="http://schemas.openxmlformats.org/markup-compatibility/2006" xmlns:o="urn:schemas-microsoft-com:office:office" xmlns:r="http://schemas.openxmlformats.org/officeDocument/2006/relationships" xmlns:m="http://schemas.openxmlformats.org/officeDocument/2006/math" xmlns:v="urn:schemas-microsoft-com:vml" xmlns:wp14="http://schemas.microsoft.com/office/word/2010/wordprocessingDrawing" xmlns:wp="http://schemas.openxmlformats.org/drawingml/2006/wordprocessingDrawing" xmlns:w10="urn:schemas-microsoft-com:office:word" xmlns:w="http://schemas.openxmlformats.org/wordprocessingml/2006/main" xmlns:w14="http://schemas.microsoft.com/office/word/2010/wordml" xmlns:wpg="http://schemas.microsoft.com/office/word/2010/wordprocessingGroup" xmlns:wpi="http://schemas.microsoft.com/office/word/2010/wordprocessingInk" xmlns:wne="http://schemas.microsoft.com/office/word/2006/wordml" xmlns:wps="http://schemas.microsoft.com/office/word/2010/wordprocessingShape" mc:Ignorable="w14 wp14">
+<w:endnotes xmlns:wpc="http://schemas.microsoft.com/office/word/2010/wordprocessingCanvas" xmlns:mc="http://schemas.openxmlformats.org/markup-compatibility/2006" xmlns:o="urn:schemas-microsoft-com:office:office" xmlns:r="http://schemas.openxmlformats.org/officeDocument/2006/relationships" xmlns:m="http://schemas.openxmlformats.org/officeDocument/2006/math" xmlns:v="urn:schemas-microsoft-com:vml" xmlns:wp14="http://schemas.microsoft.com/office/word/2010/wordprocessingDrawing" xmlns:wp="http://schemas.openxmlformats.org/drawingml/2006/wordprocessingDrawing" xmlns:w10="urn:schemas-microsoft-com:office:word" xmlns:w="http://schemas.openxmlformats.org/wordprocessingml/2006/main" xmlns:w14="http://schemas.microsoft.com/office/word/2010/wordml" xmlns:w15="http://schemas.microsoft.com/office/word/2012/wordml" xmlns:wpg="http://schemas.microsoft.com/office/word/2010/wordprocessingGroup" xmlns:wpi="http://schemas.microsoft.com/office/word/2010/wordprocessingInk" xmlns:wne="http://schemas.microsoft.com/office/word/2006/wordml" xmlns:wps="http://schemas.microsoft.com/office/word/2010/wordprocessingShape" mc:Ignorable="w14 w15 wp14">
   <w:endnote w:type="separator" w:id="-1">
     <w:p>
       <w:pPr>
@@ -8621,7 +8391,7 @@
 </file>
 
 <file path=word/footer1.xml><?xml version="1.0" encoding="utf-8"?>
-<w:ftr xmlns:wpc="http://schemas.microsoft.com/office/word/2010/wordprocessingCanvas" xmlns:mc="http://schemas.openxmlformats.org/markup-compatibility/2006" xmlns:o="urn:schemas-microsoft-com:office:office" xmlns:r="http://schemas.openxmlformats.org/officeDocument/2006/relationships" xmlns:m="http://schemas.openxmlformats.org/officeDocument/2006/math" xmlns:v="urn:schemas-microsoft-com:vml" xmlns:wp14="http://schemas.microsoft.com/office/word/2010/wordprocessingDrawing" xmlns:wp="http://schemas.openxmlformats.org/drawingml/2006/wordprocessingDrawing" xmlns:w10="urn:schemas-microsoft-com:office:word" xmlns:w="http://schemas.openxmlformats.org/wordprocessingml/2006/main" xmlns:w14="http://schemas.microsoft.com/office/word/2010/wordml" xmlns:wpg="http://schemas.microsoft.com/office/word/2010/wordprocessingGroup" xmlns:wpi="http://schemas.microsoft.com/office/word/2010/wordprocessingInk" xmlns:wne="http://schemas.microsoft.com/office/word/2006/wordml" xmlns:wps="http://schemas.microsoft.com/office/word/2010/wordprocessingShape" mc:Ignorable="w14 wp14">
+<w:ftr xmlns:wpc="http://schemas.microsoft.com/office/word/2010/wordprocessingCanvas" xmlns:mc="http://schemas.openxmlformats.org/markup-compatibility/2006" xmlns:o="urn:schemas-microsoft-com:office:office" xmlns:r="http://schemas.openxmlformats.org/officeDocument/2006/relationships" xmlns:m="http://schemas.openxmlformats.org/officeDocument/2006/math" xmlns:v="urn:schemas-microsoft-com:vml" xmlns:wp14="http://schemas.microsoft.com/office/word/2010/wordprocessingDrawing" xmlns:wp="http://schemas.openxmlformats.org/drawingml/2006/wordprocessingDrawing" xmlns:w10="urn:schemas-microsoft-com:office:word" xmlns:w="http://schemas.openxmlformats.org/wordprocessingml/2006/main" xmlns:w14="http://schemas.microsoft.com/office/word/2010/wordml" xmlns:w15="http://schemas.microsoft.com/office/word/2012/wordml" xmlns:wpg="http://schemas.microsoft.com/office/word/2010/wordprocessingGroup" xmlns:wpi="http://schemas.microsoft.com/office/word/2010/wordprocessingInk" xmlns:wne="http://schemas.microsoft.com/office/word/2006/wordml" xmlns:wps="http://schemas.microsoft.com/office/word/2010/wordprocessingShape" mc:Ignorable="w14 w15 wp14">
   <w:p>
     <w:pPr>
       <w:pStyle w:val="Rodap"/>
@@ -8631,7 +8401,7 @@
 </file>
 
 <file path=word/footer2.xml><?xml version="1.0" encoding="utf-8"?>
-<w:ftr xmlns:wpc="http://schemas.microsoft.com/office/word/2010/wordprocessingCanvas" xmlns:mc="http://schemas.openxmlformats.org/markup-compatibility/2006" xmlns:o="urn:schemas-microsoft-com:office:office" xmlns:r="http://schemas.openxmlformats.org/officeDocument/2006/relationships" xmlns:m="http://schemas.openxmlformats.org/officeDocument/2006/math" xmlns:v="urn:schemas-microsoft-com:vml" xmlns:wp14="http://schemas.microsoft.com/office/word/2010/wordprocessingDrawing" xmlns:wp="http://schemas.openxmlformats.org/drawingml/2006/wordprocessingDrawing" xmlns:w10="urn:schemas-microsoft-com:office:word" xmlns:w="http://schemas.openxmlformats.org/wordprocessingml/2006/main" xmlns:w14="http://schemas.microsoft.com/office/word/2010/wordml" xmlns:wpg="http://schemas.microsoft.com/office/word/2010/wordprocessingGroup" xmlns:wpi="http://schemas.microsoft.com/office/word/2010/wordprocessingInk" xmlns:wne="http://schemas.microsoft.com/office/word/2006/wordml" xmlns:wps="http://schemas.microsoft.com/office/word/2010/wordprocessingShape" mc:Ignorable="w14 wp14">
+<w:ftr xmlns:wpc="http://schemas.microsoft.com/office/word/2010/wordprocessingCanvas" xmlns:mc="http://schemas.openxmlformats.org/markup-compatibility/2006" xmlns:o="urn:schemas-microsoft-com:office:office" xmlns:r="http://schemas.openxmlformats.org/officeDocument/2006/relationships" xmlns:m="http://schemas.openxmlformats.org/officeDocument/2006/math" xmlns:v="urn:schemas-microsoft-com:vml" xmlns:wp14="http://schemas.microsoft.com/office/word/2010/wordprocessingDrawing" xmlns:wp="http://schemas.openxmlformats.org/drawingml/2006/wordprocessingDrawing" xmlns:w10="urn:schemas-microsoft-com:office:word" xmlns:w="http://schemas.openxmlformats.org/wordprocessingml/2006/main" xmlns:w14="http://schemas.microsoft.com/office/word/2010/wordml" xmlns:w15="http://schemas.microsoft.com/office/word/2012/wordml" xmlns:wpg="http://schemas.microsoft.com/office/word/2010/wordprocessingGroup" xmlns:wpi="http://schemas.microsoft.com/office/word/2010/wordprocessingInk" xmlns:wne="http://schemas.microsoft.com/office/word/2006/wordml" xmlns:wps="http://schemas.microsoft.com/office/word/2010/wordprocessingShape" mc:Ignorable="w14 w15 wp14">
   <w:p>
     <w:pPr>
       <w:pStyle w:val="Rodap"/>
@@ -8705,9 +8475,9 @@
             </wp:anchor>
           </w:drawing>
         </mc:Choice>
-        <mc:Fallback xmlns:w15="http://schemas.microsoft.com/office/word/2012/wordml">
+        <mc:Fallback>
           <w:pict>
-            <v:shapetype w14:anchorId="1B4B4852" id="_x0000_t32" coordsize="21600,21600" o:spt="32" o:oned="t" path="m,l21600,21600e" filled="f">
+            <v:shapetype w14:anchorId="2BBD753B" id="_x0000_t32" coordsize="21600,21600" o:spt="32" o:oned="t" path="m,l21600,21600e" filled="f">
               <v:path arrowok="t" fillok="f" o:connecttype="none"/>
               <o:lock v:ext="edit" shapetype="t"/>
             </v:shapetype>
@@ -8729,7 +8499,7 @@
 </file>
 
 <file path=word/footer3.xml><?xml version="1.0" encoding="utf-8"?>
-<w:ftr xmlns:wpc="http://schemas.microsoft.com/office/word/2010/wordprocessingCanvas" xmlns:mc="http://schemas.openxmlformats.org/markup-compatibility/2006" xmlns:o="urn:schemas-microsoft-com:office:office" xmlns:r="http://schemas.openxmlformats.org/officeDocument/2006/relationships" xmlns:m="http://schemas.openxmlformats.org/officeDocument/2006/math" xmlns:v="urn:schemas-microsoft-com:vml" xmlns:wp14="http://schemas.microsoft.com/office/word/2010/wordprocessingDrawing" xmlns:wp="http://schemas.openxmlformats.org/drawingml/2006/wordprocessingDrawing" xmlns:w10="urn:schemas-microsoft-com:office:word" xmlns:w="http://schemas.openxmlformats.org/wordprocessingml/2006/main" xmlns:w14="http://schemas.microsoft.com/office/word/2010/wordml" xmlns:wpg="http://schemas.microsoft.com/office/word/2010/wordprocessingGroup" xmlns:wpi="http://schemas.microsoft.com/office/word/2010/wordprocessingInk" xmlns:wne="http://schemas.microsoft.com/office/word/2006/wordml" xmlns:wps="http://schemas.microsoft.com/office/word/2010/wordprocessingShape" mc:Ignorable="w14 wp14">
+<w:ftr xmlns:wpc="http://schemas.microsoft.com/office/word/2010/wordprocessingCanvas" xmlns:mc="http://schemas.openxmlformats.org/markup-compatibility/2006" xmlns:o="urn:schemas-microsoft-com:office:office" xmlns:r="http://schemas.openxmlformats.org/officeDocument/2006/relationships" xmlns:m="http://schemas.openxmlformats.org/officeDocument/2006/math" xmlns:v="urn:schemas-microsoft-com:vml" xmlns:wp14="http://schemas.microsoft.com/office/word/2010/wordprocessingDrawing" xmlns:wp="http://schemas.openxmlformats.org/drawingml/2006/wordprocessingDrawing" xmlns:w10="urn:schemas-microsoft-com:office:word" xmlns:w="http://schemas.openxmlformats.org/wordprocessingml/2006/main" xmlns:w14="http://schemas.microsoft.com/office/word/2010/wordml" xmlns:w15="http://schemas.microsoft.com/office/word/2012/wordml" xmlns:wpg="http://schemas.microsoft.com/office/word/2010/wordprocessingGroup" xmlns:wpi="http://schemas.microsoft.com/office/word/2010/wordprocessingInk" xmlns:wne="http://schemas.microsoft.com/office/word/2006/wordml" xmlns:wps="http://schemas.microsoft.com/office/word/2010/wordprocessingShape" mc:Ignorable="w14 w15 wp14">
   <w:p>
     <w:pPr>
       <w:pStyle w:val="Rodap"/>
@@ -8739,7 +8509,7 @@
 </file>
 
 <file path=word/footnotes.xml><?xml version="1.0" encoding="utf-8"?>
-<w:footnotes xmlns:wpc="http://schemas.microsoft.com/office/word/2010/wordprocessingCanvas" xmlns:mc="http://schemas.openxmlformats.org/markup-compatibility/2006" xmlns:o="urn:schemas-microsoft-com:office:office" xmlns:r="http://schemas.openxmlformats.org/officeDocument/2006/relationships" xmlns:m="http://schemas.openxmlformats.org/officeDocument/2006/math" xmlns:v="urn:schemas-microsoft-com:vml" xmlns:wp14="http://schemas.microsoft.com/office/word/2010/wordprocessingDrawing" xmlns:wp="http://schemas.openxmlformats.org/drawingml/2006/wordprocessingDrawing" xmlns:w10="urn:schemas-microsoft-com:office:word" xmlns:w="http://schemas.openxmlformats.org/wordprocessingml/2006/main" xmlns:w14="http://schemas.microsoft.com/office/word/2010/wordml" xmlns:wpg="http://schemas.microsoft.com/office/word/2010/wordprocessingGroup" xmlns:wpi="http://schemas.microsoft.com/office/word/2010/wordprocessingInk" xmlns:wne="http://schemas.microsoft.com/office/word/2006/wordml" xmlns:wps="http://schemas.microsoft.com/office/word/2010/wordprocessingShape" mc:Ignorable="w14 wp14">
+<w:footnotes xmlns:wpc="http://schemas.microsoft.com/office/word/2010/wordprocessingCanvas" xmlns:mc="http://schemas.openxmlformats.org/markup-compatibility/2006" xmlns:o="urn:schemas-microsoft-com:office:office" xmlns:r="http://schemas.openxmlformats.org/officeDocument/2006/relationships" xmlns:m="http://schemas.openxmlformats.org/officeDocument/2006/math" xmlns:v="urn:schemas-microsoft-com:vml" xmlns:wp14="http://schemas.microsoft.com/office/word/2010/wordprocessingDrawing" xmlns:wp="http://schemas.openxmlformats.org/drawingml/2006/wordprocessingDrawing" xmlns:w10="urn:schemas-microsoft-com:office:word" xmlns:w="http://schemas.openxmlformats.org/wordprocessingml/2006/main" xmlns:w14="http://schemas.microsoft.com/office/word/2010/wordml" xmlns:w15="http://schemas.microsoft.com/office/word/2012/wordml" xmlns:wpg="http://schemas.microsoft.com/office/word/2010/wordprocessingGroup" xmlns:wpi="http://schemas.microsoft.com/office/word/2010/wordprocessingInk" xmlns:wne="http://schemas.microsoft.com/office/word/2006/wordml" xmlns:wps="http://schemas.microsoft.com/office/word/2010/wordprocessingShape" mc:Ignorable="w14 w15 wp14">
   <w:footnote w:type="separator" w:id="-1">
     <w:p>
       <w:pPr>
@@ -8764,7 +8534,7 @@
 </file>
 
 <file path=word/header1.xml><?xml version="1.0" encoding="utf-8"?>
-<w:hdr xmlns:wpc="http://schemas.microsoft.com/office/word/2010/wordprocessingCanvas" xmlns:mc="http://schemas.openxmlformats.org/markup-compatibility/2006" xmlns:o="urn:schemas-microsoft-com:office:office" xmlns:r="http://schemas.openxmlformats.org/officeDocument/2006/relationships" xmlns:m="http://schemas.openxmlformats.org/officeDocument/2006/math" xmlns:v="urn:schemas-microsoft-com:vml" xmlns:wp14="http://schemas.microsoft.com/office/word/2010/wordprocessingDrawing" xmlns:wp="http://schemas.openxmlformats.org/drawingml/2006/wordprocessingDrawing" xmlns:w10="urn:schemas-microsoft-com:office:word" xmlns:w="http://schemas.openxmlformats.org/wordprocessingml/2006/main" xmlns:w14="http://schemas.microsoft.com/office/word/2010/wordml" xmlns:wpg="http://schemas.microsoft.com/office/word/2010/wordprocessingGroup" xmlns:wpi="http://schemas.microsoft.com/office/word/2010/wordprocessingInk" xmlns:wne="http://schemas.microsoft.com/office/word/2006/wordml" xmlns:wps="http://schemas.microsoft.com/office/word/2010/wordprocessingShape" mc:Ignorable="w14 wp14">
+<w:hdr xmlns:wpc="http://schemas.microsoft.com/office/word/2010/wordprocessingCanvas" xmlns:mc="http://schemas.openxmlformats.org/markup-compatibility/2006" xmlns:o="urn:schemas-microsoft-com:office:office" xmlns:r="http://schemas.openxmlformats.org/officeDocument/2006/relationships" xmlns:m="http://schemas.openxmlformats.org/officeDocument/2006/math" xmlns:v="urn:schemas-microsoft-com:vml" xmlns:wp14="http://schemas.microsoft.com/office/word/2010/wordprocessingDrawing" xmlns:wp="http://schemas.openxmlformats.org/drawingml/2006/wordprocessingDrawing" xmlns:w10="urn:schemas-microsoft-com:office:word" xmlns:w="http://schemas.openxmlformats.org/wordprocessingml/2006/main" xmlns:w14="http://schemas.microsoft.com/office/word/2010/wordml" xmlns:w15="http://schemas.microsoft.com/office/word/2012/wordml" xmlns:wpg="http://schemas.microsoft.com/office/word/2010/wordprocessingGroup" xmlns:wpi="http://schemas.microsoft.com/office/word/2010/wordprocessingInk" xmlns:wne="http://schemas.microsoft.com/office/word/2006/wordml" xmlns:wps="http://schemas.microsoft.com/office/word/2010/wordprocessingShape" mc:Ignorable="w14 w15 wp14">
   <w:p>
     <w:pPr>
       <w:pStyle w:val="Cabealho"/>
@@ -8774,7 +8544,7 @@
 </file>
 
 <file path=word/header2.xml><?xml version="1.0" encoding="utf-8"?>
-<w:hdr xmlns:wpc="http://schemas.microsoft.com/office/word/2010/wordprocessingCanvas" xmlns:mc="http://schemas.openxmlformats.org/markup-compatibility/2006" xmlns:o="urn:schemas-microsoft-com:office:office" xmlns:r="http://schemas.openxmlformats.org/officeDocument/2006/relationships" xmlns:m="http://schemas.openxmlformats.org/officeDocument/2006/math" xmlns:v="urn:schemas-microsoft-com:vml" xmlns:wp14="http://schemas.microsoft.com/office/word/2010/wordprocessingDrawing" xmlns:wp="http://schemas.openxmlformats.org/drawingml/2006/wordprocessingDrawing" xmlns:w10="urn:schemas-microsoft-com:office:word" xmlns:w="http://schemas.openxmlformats.org/wordprocessingml/2006/main" xmlns:w14="http://schemas.microsoft.com/office/word/2010/wordml" xmlns:wpg="http://schemas.microsoft.com/office/word/2010/wordprocessingGroup" xmlns:wpi="http://schemas.microsoft.com/office/word/2010/wordprocessingInk" xmlns:wne="http://schemas.microsoft.com/office/word/2006/wordml" xmlns:wps="http://schemas.microsoft.com/office/word/2010/wordprocessingShape" mc:Ignorable="w14 wp14">
+<w:hdr xmlns:wpc="http://schemas.microsoft.com/office/word/2010/wordprocessingCanvas" xmlns:mc="http://schemas.openxmlformats.org/markup-compatibility/2006" xmlns:o="urn:schemas-microsoft-com:office:office" xmlns:r="http://schemas.openxmlformats.org/officeDocument/2006/relationships" xmlns:m="http://schemas.openxmlformats.org/officeDocument/2006/math" xmlns:v="urn:schemas-microsoft-com:vml" xmlns:wp14="http://schemas.microsoft.com/office/word/2010/wordprocessingDrawing" xmlns:wp="http://schemas.openxmlformats.org/drawingml/2006/wordprocessingDrawing" xmlns:w10="urn:schemas-microsoft-com:office:word" xmlns:w="http://schemas.openxmlformats.org/wordprocessingml/2006/main" xmlns:w14="http://schemas.microsoft.com/office/word/2010/wordml" xmlns:w15="http://schemas.microsoft.com/office/word/2012/wordml" xmlns:wpg="http://schemas.microsoft.com/office/word/2010/wordprocessingGroup" xmlns:wpi="http://schemas.microsoft.com/office/word/2010/wordprocessingInk" xmlns:wne="http://schemas.microsoft.com/office/word/2006/wordml" xmlns:wps="http://schemas.microsoft.com/office/word/2010/wordprocessingShape" mc:Ignorable="w14 w15 wp14">
   <w:tbl>
     <w:tblPr>
       <w:tblStyle w:val="Tabelacomgrade"/>
@@ -8807,13 +8577,13 @@
               <w:b/>
             </w:rPr>
           </w:pPr>
+          <w:proofErr w:type="gramStart"/>
           <w:r>
             <w:rPr>
               <w:b/>
             </w:rPr>
             <w:t>4.4</w:t>
           </w:r>
-          <w:proofErr w:type="gramStart"/>
           <w:r>
             <w:rPr>
               <w:b/>
@@ -8824,14 +8594,14 @@
             <w:rPr>
               <w:b/>
             </w:rPr>
-            <w:t xml:space="preserve"> </w:t>
+            <w:t xml:space="preserve"> -</w:t>
           </w:r>
           <w:proofErr w:type="gramEnd"/>
           <w:r>
             <w:rPr>
               <w:b/>
             </w:rPr>
-            <w:t xml:space="preserve">- </w:t>
+            <w:t xml:space="preserve"> </w:t>
           </w:r>
           <w:r>
             <w:rPr>
@@ -9020,10 +8790,16 @@
             <w:rPr>
               <w:rFonts w:ascii="Arial" w:hAnsi="Arial" w:cs="Arial"/>
             </w:rPr>
-            <w:t xml:space="preserve"> Machines</w:t>
+            <w:t xml:space="preserve"> </w:t>
           </w:r>
-          <w:bookmarkStart w:id="0" w:name="_GoBack"/>
-          <w:bookmarkEnd w:id="0"/>
+          <w:proofErr w:type="spellStart"/>
+          <w:r>
+            <w:rPr>
+              <w:rFonts w:ascii="Arial" w:hAnsi="Arial" w:cs="Arial"/>
+            </w:rPr>
+            <w:t>Machines</w:t>
+          </w:r>
+          <w:proofErr w:type="spellEnd"/>
         </w:p>
       </w:tc>
     </w:tr>
@@ -9037,7 +8813,7 @@
 </file>
 
 <file path=word/header3.xml><?xml version="1.0" encoding="utf-8"?>
-<w:hdr xmlns:wpc="http://schemas.microsoft.com/office/word/2010/wordprocessingCanvas" xmlns:mc="http://schemas.openxmlformats.org/markup-compatibility/2006" xmlns:o="urn:schemas-microsoft-com:office:office" xmlns:r="http://schemas.openxmlformats.org/officeDocument/2006/relationships" xmlns:m="http://schemas.openxmlformats.org/officeDocument/2006/math" xmlns:v="urn:schemas-microsoft-com:vml" xmlns:wp14="http://schemas.microsoft.com/office/word/2010/wordprocessingDrawing" xmlns:wp="http://schemas.openxmlformats.org/drawingml/2006/wordprocessingDrawing" xmlns:w10="urn:schemas-microsoft-com:office:word" xmlns:w="http://schemas.openxmlformats.org/wordprocessingml/2006/main" xmlns:w14="http://schemas.microsoft.com/office/word/2010/wordml" xmlns:wpg="http://schemas.microsoft.com/office/word/2010/wordprocessingGroup" xmlns:wpi="http://schemas.microsoft.com/office/word/2010/wordprocessingInk" xmlns:wne="http://schemas.microsoft.com/office/word/2006/wordml" xmlns:wps="http://schemas.microsoft.com/office/word/2010/wordprocessingShape" mc:Ignorable="w14 wp14">
+<w:hdr xmlns:wpc="http://schemas.microsoft.com/office/word/2010/wordprocessingCanvas" xmlns:mc="http://schemas.openxmlformats.org/markup-compatibility/2006" xmlns:o="urn:schemas-microsoft-com:office:office" xmlns:r="http://schemas.openxmlformats.org/officeDocument/2006/relationships" xmlns:m="http://schemas.openxmlformats.org/officeDocument/2006/math" xmlns:v="urn:schemas-microsoft-com:vml" xmlns:wp14="http://schemas.microsoft.com/office/word/2010/wordprocessingDrawing" xmlns:wp="http://schemas.openxmlformats.org/drawingml/2006/wordprocessingDrawing" xmlns:w10="urn:schemas-microsoft-com:office:word" xmlns:w="http://schemas.openxmlformats.org/wordprocessingml/2006/main" xmlns:w14="http://schemas.microsoft.com/office/word/2010/wordml" xmlns:w15="http://schemas.microsoft.com/office/word/2012/wordml" xmlns:wpg="http://schemas.microsoft.com/office/word/2010/wordprocessingGroup" xmlns:wpi="http://schemas.microsoft.com/office/word/2010/wordprocessingInk" xmlns:wne="http://schemas.microsoft.com/office/word/2006/wordml" xmlns:wps="http://schemas.microsoft.com/office/word/2010/wordprocessingShape" mc:Ignorable="w14 w15 wp14">
   <w:p>
     <w:pPr>
       <w:pStyle w:val="Cabealho"/>
@@ -9047,7 +8823,7 @@
 </file>
 
 <file path=word/numbering.xml><?xml version="1.0" encoding="utf-8"?>
-<w:numbering xmlns:wpc="http://schemas.microsoft.com/office/word/2010/wordprocessingCanvas" xmlns:mc="http://schemas.openxmlformats.org/markup-compatibility/2006" xmlns:o="urn:schemas-microsoft-com:office:office" xmlns:r="http://schemas.openxmlformats.org/officeDocument/2006/relationships" xmlns:m="http://schemas.openxmlformats.org/officeDocument/2006/math" xmlns:v="urn:schemas-microsoft-com:vml" xmlns:wp14="http://schemas.microsoft.com/office/word/2010/wordprocessingDrawing" xmlns:wp="http://schemas.openxmlformats.org/drawingml/2006/wordprocessingDrawing" xmlns:w10="urn:schemas-microsoft-com:office:word" xmlns:w="http://schemas.openxmlformats.org/wordprocessingml/2006/main" xmlns:w14="http://schemas.microsoft.com/office/word/2010/wordml" xmlns:wpg="http://schemas.microsoft.com/office/word/2010/wordprocessingGroup" xmlns:wpi="http://schemas.microsoft.com/office/word/2010/wordprocessingInk" xmlns:wne="http://schemas.microsoft.com/office/word/2006/wordml" xmlns:wps="http://schemas.microsoft.com/office/word/2010/wordprocessingShape" mc:Ignorable="w14 wp14">
+<w:numbering xmlns:wpc="http://schemas.microsoft.com/office/word/2010/wordprocessingCanvas" xmlns:mc="http://schemas.openxmlformats.org/markup-compatibility/2006" xmlns:o="urn:schemas-microsoft-com:office:office" xmlns:r="http://schemas.openxmlformats.org/officeDocument/2006/relationships" xmlns:m="http://schemas.openxmlformats.org/officeDocument/2006/math" xmlns:v="urn:schemas-microsoft-com:vml" xmlns:wp14="http://schemas.microsoft.com/office/word/2010/wordprocessingDrawing" xmlns:wp="http://schemas.openxmlformats.org/drawingml/2006/wordprocessingDrawing" xmlns:w10="urn:schemas-microsoft-com:office:word" xmlns:w="http://schemas.openxmlformats.org/wordprocessingml/2006/main" xmlns:w14="http://schemas.microsoft.com/office/word/2010/wordml" xmlns:w15="http://schemas.microsoft.com/office/word/2012/wordml" xmlns:wpg="http://schemas.microsoft.com/office/word/2010/wordprocessingGroup" xmlns:wpi="http://schemas.microsoft.com/office/word/2010/wordprocessingInk" xmlns:wne="http://schemas.microsoft.com/office/word/2006/wordml" xmlns:wps="http://schemas.microsoft.com/office/word/2010/wordprocessingShape" mc:Ignorable="w14 w15 wp14">
   <w:abstractNum w:abstractNumId="0">
     <w:nsid w:val="29EB4F91"/>
     <w:multiLevelType w:val="hybridMultilevel"/>
@@ -9168,7 +8944,7 @@
 </file>
 
 <file path=word/styles.xml><?xml version="1.0" encoding="utf-8"?>
-<w:styles xmlns:mc="http://schemas.openxmlformats.org/markup-compatibility/2006" xmlns:r="http://schemas.openxmlformats.org/officeDocument/2006/relationships" xmlns:w="http://schemas.openxmlformats.org/wordprocessingml/2006/main" xmlns:w14="http://schemas.microsoft.com/office/word/2010/wordml" mc:Ignorable="w14">
+<w:styles xmlns:mc="http://schemas.openxmlformats.org/markup-compatibility/2006" xmlns:r="http://schemas.openxmlformats.org/officeDocument/2006/relationships" xmlns:w="http://schemas.openxmlformats.org/wordprocessingml/2006/main" xmlns:w14="http://schemas.microsoft.com/office/word/2010/wordml" xmlns:w15="http://schemas.microsoft.com/office/word/2012/wordml" mc:Ignorable="w14 w15">
   <w:docDefaults>
     <w:rPrDefault>
       <w:rPr>
@@ -9184,144 +8960,378 @@
       </w:pPr>
     </w:pPrDefault>
   </w:docDefaults>
-  <w:latentStyles w:defLockedState="0" w:defUIPriority="99" w:defSemiHidden="1" w:defUnhideWhenUsed="1" w:defQFormat="0" w:count="267">
-    <w:lsdException w:name="Normal" w:semiHidden="0" w:uiPriority="0" w:unhideWhenUsed="0" w:qFormat="1"/>
-    <w:lsdException w:name="heading 1" w:semiHidden="0" w:uiPriority="9" w:unhideWhenUsed="0" w:qFormat="1"/>
-    <w:lsdException w:name="heading 2" w:uiPriority="9" w:qFormat="1"/>
-    <w:lsdException w:name="heading 3" w:uiPriority="9" w:qFormat="1"/>
-    <w:lsdException w:name="heading 4" w:uiPriority="9" w:qFormat="1"/>
-    <w:lsdException w:name="heading 5" w:uiPriority="9" w:qFormat="1"/>
-    <w:lsdException w:name="heading 6" w:uiPriority="9" w:qFormat="1"/>
-    <w:lsdException w:name="heading 7" w:uiPriority="9" w:qFormat="1"/>
-    <w:lsdException w:name="heading 8" w:uiPriority="9" w:qFormat="1"/>
-    <w:lsdException w:name="heading 9" w:uiPriority="9" w:qFormat="1"/>
-    <w:lsdException w:name="toc 1" w:uiPriority="39"/>
-    <w:lsdException w:name="toc 2" w:uiPriority="39"/>
-    <w:lsdException w:name="toc 3" w:uiPriority="39"/>
-    <w:lsdException w:name="toc 4" w:uiPriority="39"/>
-    <w:lsdException w:name="toc 5" w:uiPriority="39"/>
-    <w:lsdException w:name="toc 6" w:uiPriority="39"/>
-    <w:lsdException w:name="toc 7" w:uiPriority="39"/>
-    <w:lsdException w:name="toc 8" w:uiPriority="39"/>
-    <w:lsdException w:name="toc 9" w:uiPriority="39"/>
-    <w:lsdException w:name="caption" w:uiPriority="35" w:qFormat="1"/>
-    <w:lsdException w:name="Title" w:semiHidden="0" w:uiPriority="10" w:unhideWhenUsed="0" w:qFormat="1"/>
-    <w:lsdException w:name="Default Paragraph Font" w:uiPriority="1"/>
-    <w:lsdException w:name="Subtitle" w:semiHidden="0" w:uiPriority="11" w:unhideWhenUsed="0" w:qFormat="1"/>
-    <w:lsdException w:name="Strong" w:semiHidden="0" w:uiPriority="22" w:unhideWhenUsed="0" w:qFormat="1"/>
-    <w:lsdException w:name="Emphasis" w:semiHidden="0" w:uiPriority="20" w:unhideWhenUsed="0" w:qFormat="1"/>
-    <w:lsdException w:name="Table Grid" w:semiHidden="0" w:uiPriority="0" w:unhideWhenUsed="0"/>
-    <w:lsdException w:name="Placeholder Text" w:unhideWhenUsed="0"/>
-    <w:lsdException w:name="No Spacing" w:semiHidden="0" w:uiPriority="1" w:unhideWhenUsed="0" w:qFormat="1"/>
-    <w:lsdException w:name="Light Shading" w:semiHidden="0" w:uiPriority="60" w:unhideWhenUsed="0"/>
-    <w:lsdException w:name="Light List" w:semiHidden="0" w:uiPriority="61" w:unhideWhenUsed="0"/>
-    <w:lsdException w:name="Light Grid" w:semiHidden="0" w:uiPriority="62" w:unhideWhenUsed="0"/>
-    <w:lsdException w:name="Medium Shading 1" w:semiHidden="0" w:uiPriority="63" w:unhideWhenUsed="0"/>
-    <w:lsdException w:name="Medium Shading 2" w:semiHidden="0" w:uiPriority="64" w:unhideWhenUsed="0"/>
-    <w:lsdException w:name="Medium List 1" w:semiHidden="0" w:uiPriority="65" w:unhideWhenUsed="0"/>
-    <w:lsdException w:name="Medium List 2" w:semiHidden="0" w:uiPriority="66" w:unhideWhenUsed="0"/>
-    <w:lsdException w:name="Medium Grid 1" w:semiHidden="0" w:uiPriority="67" w:unhideWhenUsed="0"/>
-    <w:lsdException w:name="Medium Grid 2" w:semiHidden="0" w:uiPriority="68" w:unhideWhenUsed="0"/>
-    <w:lsdException w:name="Medium Grid 3" w:semiHidden="0" w:uiPriority="69" w:unhideWhenUsed="0"/>
-    <w:lsdException w:name="Dark List" w:semiHidden="0" w:uiPriority="70" w:unhideWhenUsed="0"/>
-    <w:lsdException w:name="Colorful Shading" w:semiHidden="0" w:uiPriority="71" w:unhideWhenUsed="0"/>
-    <w:lsdException w:name="Colorful List" w:semiHidden="0" w:uiPriority="72" w:unhideWhenUsed="0"/>
-    <w:lsdException w:name="Colorful Grid" w:semiHidden="0" w:uiPriority="73" w:unhideWhenUsed="0"/>
-    <w:lsdException w:name="Light Shading Accent 1" w:semiHidden="0" w:uiPriority="60" w:unhideWhenUsed="0"/>
-    <w:lsdException w:name="Light List Accent 1" w:semiHidden="0" w:uiPriority="61" w:unhideWhenUsed="0"/>
-    <w:lsdException w:name="Light Grid Accent 1" w:semiHidden="0" w:uiPriority="62" w:unhideWhenUsed="0"/>
-    <w:lsdException w:name="Medium Shading 1 Accent 1" w:semiHidden="0" w:uiPriority="63" w:unhideWhenUsed="0"/>
-    <w:lsdException w:name="Medium Shading 2 Accent 1" w:semiHidden="0" w:uiPriority="64" w:unhideWhenUsed="0"/>
-    <w:lsdException w:name="Medium List 1 Accent 1" w:semiHidden="0" w:uiPriority="65" w:unhideWhenUsed="0"/>
-    <w:lsdException w:name="Revision" w:unhideWhenUsed="0"/>
-    <w:lsdException w:name="List Paragraph" w:semiHidden="0" w:uiPriority="34" w:unhideWhenUsed="0" w:qFormat="1"/>
-    <w:lsdException w:name="Quote" w:semiHidden="0" w:uiPriority="29" w:unhideWhenUsed="0" w:qFormat="1"/>
-    <w:lsdException w:name="Intense Quote" w:semiHidden="0" w:uiPriority="30" w:unhideWhenUsed="0" w:qFormat="1"/>
-    <w:lsdException w:name="Medium List 2 Accent 1" w:semiHidden="0" w:uiPriority="66" w:unhideWhenUsed="0"/>
-    <w:lsdException w:name="Medium Grid 1 Accent 1" w:semiHidden="0" w:uiPriority="67" w:unhideWhenUsed="0"/>
-    <w:lsdException w:name="Medium Grid 2 Accent 1" w:semiHidden="0" w:uiPriority="68" w:unhideWhenUsed="0"/>
-    <w:lsdException w:name="Medium Grid 3 Accent 1" w:semiHidden="0" w:uiPriority="69" w:unhideWhenUsed="0"/>
-    <w:lsdException w:name="Dark List Accent 1" w:semiHidden="0" w:uiPriority="70" w:unhideWhenUsed="0"/>
-    <w:lsdException w:name="Colorful Shading Accent 1" w:semiHidden="0" w:uiPriority="71" w:unhideWhenUsed="0"/>
-    <w:lsdException w:name="Colorful List Accent 1" w:semiHidden="0" w:uiPriority="72" w:unhideWhenUsed="0"/>
-    <w:lsdException w:name="Colorful Grid Accent 1" w:semiHidden="0" w:uiPriority="73" w:unhideWhenUsed="0"/>
-    <w:lsdException w:name="Light Shading Accent 2" w:semiHidden="0" w:uiPriority="60" w:unhideWhenUsed="0"/>
-    <w:lsdException w:name="Light List Accent 2" w:semiHidden="0" w:uiPriority="61" w:unhideWhenUsed="0"/>
-    <w:lsdException w:name="Light Grid Accent 2" w:semiHidden="0" w:uiPriority="62" w:unhideWhenUsed="0"/>
-    <w:lsdException w:name="Medium Shading 1 Accent 2" w:semiHidden="0" w:uiPriority="63" w:unhideWhenUsed="0"/>
-    <w:lsdException w:name="Medium Shading 2 Accent 2" w:semiHidden="0" w:uiPriority="64" w:unhideWhenUsed="0"/>
-    <w:lsdException w:name="Medium List 1 Accent 2" w:semiHidden="0" w:uiPriority="65" w:unhideWhenUsed="0"/>
-    <w:lsdException w:name="Medium List 2 Accent 2" w:semiHidden="0" w:uiPriority="66" w:unhideWhenUsed="0"/>
-    <w:lsdException w:name="Medium Grid 1 Accent 2" w:semiHidden="0" w:uiPriority="67" w:unhideWhenUsed="0"/>
-    <w:lsdException w:name="Medium Grid 2 Accent 2" w:semiHidden="0" w:uiPriority="68" w:unhideWhenUsed="0"/>
-    <w:lsdException w:name="Medium Grid 3 Accent 2" w:semiHidden="0" w:uiPriority="69" w:unhideWhenUsed="0"/>
-    <w:lsdException w:name="Dark List Accent 2" w:semiHidden="0" w:uiPriority="70" w:unhideWhenUsed="0"/>
-    <w:lsdException w:name="Colorful Shading Accent 2" w:semiHidden="0" w:uiPriority="71" w:unhideWhenUsed="0"/>
-    <w:lsdException w:name="Colorful List Accent 2" w:semiHidden="0" w:uiPriority="72" w:unhideWhenUsed="0"/>
-    <w:lsdException w:name="Colorful Grid Accent 2" w:semiHidden="0" w:uiPriority="73" w:unhideWhenUsed="0"/>
-    <w:lsdException w:name="Light Shading Accent 3" w:semiHidden="0" w:uiPriority="60" w:unhideWhenUsed="0"/>
-    <w:lsdException w:name="Light List Accent 3" w:semiHidden="0" w:uiPriority="61" w:unhideWhenUsed="0"/>
-    <w:lsdException w:name="Light Grid Accent 3" w:semiHidden="0" w:uiPriority="62" w:unhideWhenUsed="0"/>
-    <w:lsdException w:name="Medium Shading 1 Accent 3" w:semiHidden="0" w:uiPriority="63" w:unhideWhenUsed="0"/>
-    <w:lsdException w:name="Medium Shading 2 Accent 3" w:semiHidden="0" w:uiPriority="64" w:unhideWhenUsed="0"/>
-    <w:lsdException w:name="Medium List 1 Accent 3" w:semiHidden="0" w:uiPriority="65" w:unhideWhenUsed="0"/>
-    <w:lsdException w:name="Medium List 2 Accent 3" w:semiHidden="0" w:uiPriority="66" w:unhideWhenUsed="0"/>
-    <w:lsdException w:name="Medium Grid 1 Accent 3" w:semiHidden="0" w:uiPriority="67" w:unhideWhenUsed="0"/>
-    <w:lsdException w:name="Medium Grid 2 Accent 3" w:semiHidden="0" w:uiPriority="68" w:unhideWhenUsed="0"/>
-    <w:lsdException w:name="Medium Grid 3 Accent 3" w:semiHidden="0" w:uiPriority="69" w:unhideWhenUsed="0"/>
-    <w:lsdException w:name="Dark List Accent 3" w:semiHidden="0" w:uiPriority="70" w:unhideWhenUsed="0"/>
-    <w:lsdException w:name="Colorful Shading Accent 3" w:semiHidden="0" w:uiPriority="71" w:unhideWhenUsed="0"/>
-    <w:lsdException w:name="Colorful List Accent 3" w:semiHidden="0" w:uiPriority="72" w:unhideWhenUsed="0"/>
-    <w:lsdException w:name="Colorful Grid Accent 3" w:semiHidden="0" w:uiPriority="73" w:unhideWhenUsed="0"/>
-    <w:lsdException w:name="Light Shading Accent 4" w:semiHidden="0" w:uiPriority="60" w:unhideWhenUsed="0"/>
-    <w:lsdException w:name="Light List Accent 4" w:semiHidden="0" w:uiPriority="61" w:unhideWhenUsed="0"/>
-    <w:lsdException w:name="Light Grid Accent 4" w:semiHidden="0" w:uiPriority="62" w:unhideWhenUsed="0"/>
-    <w:lsdException w:name="Medium Shading 1 Accent 4" w:semiHidden="0" w:uiPriority="63" w:unhideWhenUsed="0"/>
-    <w:lsdException w:name="Medium Shading 2 Accent 4" w:semiHidden="0" w:uiPriority="64" w:unhideWhenUsed="0"/>
-    <w:lsdException w:name="Medium List 1 Accent 4" w:semiHidden="0" w:uiPriority="65" w:unhideWhenUsed="0"/>
-    <w:lsdException w:name="Medium List 2 Accent 4" w:semiHidden="0" w:uiPriority="66" w:unhideWhenUsed="0"/>
-    <w:lsdException w:name="Medium Grid 1 Accent 4" w:semiHidden="0" w:uiPriority="67" w:unhideWhenUsed="0"/>
-    <w:lsdException w:name="Medium Grid 2 Accent 4" w:semiHidden="0" w:uiPriority="68" w:unhideWhenUsed="0"/>
-    <w:lsdException w:name="Medium Grid 3 Accent 4" w:semiHidden="0" w:uiPriority="69" w:unhideWhenUsed="0"/>
-    <w:lsdException w:name="Dark List Accent 4" w:semiHidden="0" w:uiPriority="70" w:unhideWhenUsed="0"/>
-    <w:lsdException w:name="Colorful Shading Accent 4" w:semiHidden="0" w:uiPriority="71" w:unhideWhenUsed="0"/>
-    <w:lsdException w:name="Colorful List Accent 4" w:semiHidden="0" w:uiPriority="72" w:unhideWhenUsed="0"/>
-    <w:lsdException w:name="Colorful Grid Accent 4" w:semiHidden="0" w:uiPriority="73" w:unhideWhenUsed="0"/>
-    <w:lsdException w:name="Light Shading Accent 5" w:semiHidden="0" w:uiPriority="60" w:unhideWhenUsed="0"/>
-    <w:lsdException w:name="Light List Accent 5" w:semiHidden="0" w:uiPriority="61" w:unhideWhenUsed="0"/>
-    <w:lsdException w:name="Light Grid Accent 5" w:semiHidden="0" w:uiPriority="62" w:unhideWhenUsed="0"/>
-    <w:lsdException w:name="Medium Shading 1 Accent 5" w:semiHidden="0" w:uiPriority="63" w:unhideWhenUsed="0"/>
-    <w:lsdException w:name="Medium Shading 2 Accent 5" w:semiHidden="0" w:uiPriority="64" w:unhideWhenUsed="0"/>
-    <w:lsdException w:name="Medium List 1 Accent 5" w:semiHidden="0" w:uiPriority="65" w:unhideWhenUsed="0"/>
-    <w:lsdException w:name="Medium List 2 Accent 5" w:semiHidden="0" w:uiPriority="66" w:unhideWhenUsed="0"/>
-    <w:lsdException w:name="Medium Grid 1 Accent 5" w:semiHidden="0" w:uiPriority="67" w:unhideWhenUsed="0"/>
-    <w:lsdException w:name="Medium Grid 2 Accent 5" w:semiHidden="0" w:uiPriority="68" w:unhideWhenUsed="0"/>
-    <w:lsdException w:name="Medium Grid 3 Accent 5" w:semiHidden="0" w:uiPriority="69" w:unhideWhenUsed="0"/>
-    <w:lsdException w:name="Dark List Accent 5" w:semiHidden="0" w:uiPriority="70" w:unhideWhenUsed="0"/>
-    <w:lsdException w:name="Colorful Shading Accent 5" w:semiHidden="0" w:uiPriority="71" w:unhideWhenUsed="0"/>
-    <w:lsdException w:name="Colorful List Accent 5" w:semiHidden="0" w:uiPriority="72" w:unhideWhenUsed="0"/>
-    <w:lsdException w:name="Colorful Grid Accent 5" w:semiHidden="0" w:uiPriority="73" w:unhideWhenUsed="0"/>
-    <w:lsdException w:name="Light Shading Accent 6" w:semiHidden="0" w:uiPriority="60" w:unhideWhenUsed="0"/>
-    <w:lsdException w:name="Light List Accent 6" w:semiHidden="0" w:uiPriority="61" w:unhideWhenUsed="0"/>
-    <w:lsdException w:name="Light Grid Accent 6" w:semiHidden="0" w:uiPriority="62" w:unhideWhenUsed="0"/>
-    <w:lsdException w:name="Medium Shading 1 Accent 6" w:semiHidden="0" w:uiPriority="63" w:unhideWhenUsed="0"/>
-    <w:lsdException w:name="Medium Shading 2 Accent 6" w:semiHidden="0" w:uiPriority="64" w:unhideWhenUsed="0"/>
-    <w:lsdException w:name="Medium List 1 Accent 6" w:semiHidden="0" w:uiPriority="65" w:unhideWhenUsed="0"/>
-    <w:lsdException w:name="Medium List 2 Accent 6" w:semiHidden="0" w:uiPriority="66" w:unhideWhenUsed="0"/>
-    <w:lsdException w:name="Medium Grid 1 Accent 6" w:semiHidden="0" w:uiPriority="67" w:unhideWhenUsed="0"/>
-    <w:lsdException w:name="Medium Grid 2 Accent 6" w:semiHidden="0" w:uiPriority="68" w:unhideWhenUsed="0"/>
-    <w:lsdException w:name="Medium Grid 3 Accent 6" w:semiHidden="0" w:uiPriority="69" w:unhideWhenUsed="0"/>
-    <w:lsdException w:name="Dark List Accent 6" w:semiHidden="0" w:uiPriority="70" w:unhideWhenUsed="0"/>
-    <w:lsdException w:name="Colorful Shading Accent 6" w:semiHidden="0" w:uiPriority="71" w:unhideWhenUsed="0"/>
-    <w:lsdException w:name="Colorful List Accent 6" w:semiHidden="0" w:uiPriority="72" w:unhideWhenUsed="0"/>
-    <w:lsdException w:name="Colorful Grid Accent 6" w:semiHidden="0" w:uiPriority="73" w:unhideWhenUsed="0"/>
-    <w:lsdException w:name="Subtle Emphasis" w:semiHidden="0" w:uiPriority="19" w:unhideWhenUsed="0" w:qFormat="1"/>
-    <w:lsdException w:name="Intense Emphasis" w:semiHidden="0" w:uiPriority="21" w:unhideWhenUsed="0" w:qFormat="1"/>
-    <w:lsdException w:name="Subtle Reference" w:semiHidden="0" w:uiPriority="31" w:unhideWhenUsed="0" w:qFormat="1"/>
-    <w:lsdException w:name="Intense Reference" w:semiHidden="0" w:uiPriority="32" w:unhideWhenUsed="0" w:qFormat="1"/>
-    <w:lsdException w:name="Book Title" w:semiHidden="0" w:uiPriority="33" w:unhideWhenUsed="0" w:qFormat="1"/>
-    <w:lsdException w:name="Bibliography" w:uiPriority="37"/>
-    <w:lsdException w:name="TOC Heading" w:uiPriority="39" w:qFormat="1"/>
+  <w:latentStyles w:defLockedState="0" w:defUIPriority="99" w:defSemiHidden="0" w:defUnhideWhenUsed="0" w:defQFormat="0" w:count="371">
+    <w:lsdException w:name="Normal" w:uiPriority="0" w:qFormat="1"/>
+    <w:lsdException w:name="heading 1" w:uiPriority="9" w:qFormat="1"/>
+    <w:lsdException w:name="heading 2" w:semiHidden="1" w:uiPriority="9" w:unhideWhenUsed="1" w:qFormat="1"/>
+    <w:lsdException w:name="heading 3" w:semiHidden="1" w:uiPriority="9" w:unhideWhenUsed="1" w:qFormat="1"/>
+    <w:lsdException w:name="heading 4" w:semiHidden="1" w:uiPriority="9" w:unhideWhenUsed="1" w:qFormat="1"/>
+    <w:lsdException w:name="heading 5" w:semiHidden="1" w:uiPriority="9" w:unhideWhenUsed="1" w:qFormat="1"/>
+    <w:lsdException w:name="heading 6" w:semiHidden="1" w:uiPriority="9" w:unhideWhenUsed="1" w:qFormat="1"/>
+    <w:lsdException w:name="heading 7" w:semiHidden="1" w:uiPriority="9" w:unhideWhenUsed="1" w:qFormat="1"/>
+    <w:lsdException w:name="heading 8" w:semiHidden="1" w:uiPriority="9" w:unhideWhenUsed="1" w:qFormat="1"/>
+    <w:lsdException w:name="heading 9" w:semiHidden="1" w:uiPriority="9" w:unhideWhenUsed="1" w:qFormat="1"/>
+    <w:lsdException w:name="index 1" w:semiHidden="1" w:unhideWhenUsed="1"/>
+    <w:lsdException w:name="index 2" w:semiHidden="1" w:unhideWhenUsed="1"/>
+    <w:lsdException w:name="index 3" w:semiHidden="1" w:unhideWhenUsed="1"/>
+    <w:lsdException w:name="index 4" w:semiHidden="1" w:unhideWhenUsed="1"/>
+    <w:lsdException w:name="index 5" w:semiHidden="1" w:unhideWhenUsed="1"/>
+    <w:lsdException w:name="index 6" w:semiHidden="1" w:unhideWhenUsed="1"/>
+    <w:lsdException w:name="index 7" w:semiHidden="1" w:unhideWhenUsed="1"/>
+    <w:lsdException w:name="index 8" w:semiHidden="1" w:unhideWhenUsed="1"/>
+    <w:lsdException w:name="index 9" w:semiHidden="1" w:unhideWhenUsed="1"/>
+    <w:lsdException w:name="toc 1" w:semiHidden="1" w:uiPriority="39" w:unhideWhenUsed="1"/>
+    <w:lsdException w:name="toc 2" w:semiHidden="1" w:uiPriority="39" w:unhideWhenUsed="1"/>
+    <w:lsdException w:name="toc 3" w:semiHidden="1" w:uiPriority="39" w:unhideWhenUsed="1"/>
+    <w:lsdException w:name="toc 4" w:semiHidden="1" w:uiPriority="39" w:unhideWhenUsed="1"/>
+    <w:lsdException w:name="toc 5" w:semiHidden="1" w:uiPriority="39" w:unhideWhenUsed="1"/>
+    <w:lsdException w:name="toc 6" w:semiHidden="1" w:uiPriority="39" w:unhideWhenUsed="1"/>
+    <w:lsdException w:name="toc 7" w:semiHidden="1" w:uiPriority="39" w:unhideWhenUsed="1"/>
+    <w:lsdException w:name="toc 8" w:semiHidden="1" w:uiPriority="39" w:unhideWhenUsed="1"/>
+    <w:lsdException w:name="toc 9" w:semiHidden="1" w:uiPriority="39" w:unhideWhenUsed="1"/>
+    <w:lsdException w:name="Normal Indent" w:semiHidden="1" w:unhideWhenUsed="1"/>
+    <w:lsdException w:name="footnote text" w:semiHidden="1" w:unhideWhenUsed="1"/>
+    <w:lsdException w:name="annotation text" w:semiHidden="1" w:unhideWhenUsed="1"/>
+    <w:lsdException w:name="header" w:semiHidden="1" w:unhideWhenUsed="1"/>
+    <w:lsdException w:name="footer" w:semiHidden="1" w:unhideWhenUsed="1"/>
+    <w:lsdException w:name="index heading" w:semiHidden="1" w:unhideWhenUsed="1"/>
+    <w:lsdException w:name="caption" w:semiHidden="1" w:uiPriority="35" w:unhideWhenUsed="1" w:qFormat="1"/>
+    <w:lsdException w:name="table of figures" w:semiHidden="1" w:unhideWhenUsed="1"/>
+    <w:lsdException w:name="envelope address" w:semiHidden="1" w:unhideWhenUsed="1"/>
+    <w:lsdException w:name="envelope return" w:semiHidden="1" w:unhideWhenUsed="1"/>
+    <w:lsdException w:name="footnote reference" w:semiHidden="1" w:unhideWhenUsed="1"/>
+    <w:lsdException w:name="annotation reference" w:semiHidden="1" w:unhideWhenUsed="1"/>
+    <w:lsdException w:name="line number" w:semiHidden="1" w:unhideWhenUsed="1"/>
+    <w:lsdException w:name="page number" w:semiHidden="1" w:unhideWhenUsed="1"/>
+    <w:lsdException w:name="endnote reference" w:semiHidden="1" w:unhideWhenUsed="1"/>
+    <w:lsdException w:name="endnote text" w:semiHidden="1" w:unhideWhenUsed="1"/>
+    <w:lsdException w:name="table of authorities" w:semiHidden="1" w:unhideWhenUsed="1"/>
+    <w:lsdException w:name="macro" w:semiHidden="1" w:unhideWhenUsed="1"/>
+    <w:lsdException w:name="toa heading" w:semiHidden="1" w:unhideWhenUsed="1"/>
+    <w:lsdException w:name="List" w:semiHidden="1" w:unhideWhenUsed="1"/>
+    <w:lsdException w:name="List Bullet" w:semiHidden="1" w:unhideWhenUsed="1"/>
+    <w:lsdException w:name="List Number" w:semiHidden="1" w:unhideWhenUsed="1"/>
+    <w:lsdException w:name="List 2" w:semiHidden="1" w:unhideWhenUsed="1"/>
+    <w:lsdException w:name="List 3" w:semiHidden="1" w:unhideWhenUsed="1"/>
+    <w:lsdException w:name="List 4" w:semiHidden="1" w:unhideWhenUsed="1"/>
+    <w:lsdException w:name="List 5" w:semiHidden="1" w:unhideWhenUsed="1"/>
+    <w:lsdException w:name="List Bullet 2" w:semiHidden="1" w:unhideWhenUsed="1"/>
+    <w:lsdException w:name="List Bullet 3" w:semiHidden="1" w:unhideWhenUsed="1"/>
+    <w:lsdException w:name="List Bullet 4" w:semiHidden="1" w:unhideWhenUsed="1"/>
+    <w:lsdException w:name="List Bullet 5" w:semiHidden="1" w:unhideWhenUsed="1"/>
+    <w:lsdException w:name="List Number 2" w:semiHidden="1" w:unhideWhenUsed="1"/>
+    <w:lsdException w:name="List Number 3" w:semiHidden="1" w:unhideWhenUsed="1"/>
+    <w:lsdException w:name="List Number 4" w:semiHidden="1" w:unhideWhenUsed="1"/>
+    <w:lsdException w:name="List Number 5" w:semiHidden="1" w:unhideWhenUsed="1"/>
+    <w:lsdException w:name="Title" w:uiPriority="10" w:qFormat="1"/>
+    <w:lsdException w:name="Closing" w:semiHidden="1" w:unhideWhenUsed="1"/>
+    <w:lsdException w:name="Signature" w:semiHidden="1" w:unhideWhenUsed="1"/>
+    <w:lsdException w:name="Default Paragraph Font" w:semiHidden="1" w:uiPriority="1" w:unhideWhenUsed="1"/>
+    <w:lsdException w:name="Body Text" w:semiHidden="1" w:unhideWhenUsed="1"/>
+    <w:lsdException w:name="Body Text Indent" w:semiHidden="1" w:unhideWhenUsed="1"/>
+    <w:lsdException w:name="List Continue" w:semiHidden="1" w:unhideWhenUsed="1"/>
+    <w:lsdException w:name="List Continue 2" w:semiHidden="1" w:unhideWhenUsed="1"/>
+    <w:lsdException w:name="List Continue 3" w:semiHidden="1" w:unhideWhenUsed="1"/>
+    <w:lsdException w:name="List Continue 4" w:semiHidden="1" w:unhideWhenUsed="1"/>
+    <w:lsdException w:name="List Continue 5" w:semiHidden="1" w:unhideWhenUsed="1"/>
+    <w:lsdException w:name="Message Header" w:semiHidden="1" w:unhideWhenUsed="1"/>
+    <w:lsdException w:name="Subtitle" w:uiPriority="11" w:qFormat="1"/>
+    <w:lsdException w:name="Salutation" w:semiHidden="1" w:unhideWhenUsed="1"/>
+    <w:lsdException w:name="Date" w:semiHidden="1" w:unhideWhenUsed="1"/>
+    <w:lsdException w:name="Body Text First Indent" w:semiHidden="1" w:unhideWhenUsed="1"/>
+    <w:lsdException w:name="Body Text First Indent 2" w:semiHidden="1" w:unhideWhenUsed="1"/>
+    <w:lsdException w:name="Note Heading" w:semiHidden="1" w:unhideWhenUsed="1"/>
+    <w:lsdException w:name="Body Text 2" w:semiHidden="1" w:unhideWhenUsed="1"/>
+    <w:lsdException w:name="Body Text 3" w:semiHidden="1" w:unhideWhenUsed="1"/>
+    <w:lsdException w:name="Body Text Indent 2" w:semiHidden="1" w:unhideWhenUsed="1"/>
+    <w:lsdException w:name="Body Text Indent 3" w:semiHidden="1" w:unhideWhenUsed="1"/>
+    <w:lsdException w:name="Block Text" w:semiHidden="1" w:unhideWhenUsed="1"/>
+    <w:lsdException w:name="Hyperlink" w:semiHidden="1" w:unhideWhenUsed="1"/>
+    <w:lsdException w:name="FollowedHyperlink" w:semiHidden="1" w:unhideWhenUsed="1"/>
+    <w:lsdException w:name="Strong" w:uiPriority="22" w:qFormat="1"/>
+    <w:lsdException w:name="Emphasis" w:uiPriority="20" w:qFormat="1"/>
+    <w:lsdException w:name="Document Map" w:semiHidden="1" w:unhideWhenUsed="1"/>
+    <w:lsdException w:name="Plain Text" w:semiHidden="1" w:unhideWhenUsed="1"/>
+    <w:lsdException w:name="E-mail Signature" w:semiHidden="1" w:unhideWhenUsed="1"/>
+    <w:lsdException w:name="HTML Top of Form" w:semiHidden="1" w:unhideWhenUsed="1"/>
+    <w:lsdException w:name="HTML Bottom of Form" w:semiHidden="1" w:unhideWhenUsed="1"/>
+    <w:lsdException w:name="Normal (Web)" w:semiHidden="1" w:unhideWhenUsed="1"/>
+    <w:lsdException w:name="HTML Acronym" w:semiHidden="1" w:unhideWhenUsed="1"/>
+    <w:lsdException w:name="HTML Address" w:semiHidden="1" w:unhideWhenUsed="1"/>
+    <w:lsdException w:name="HTML Cite" w:semiHidden="1" w:unhideWhenUsed="1"/>
+    <w:lsdException w:name="HTML Code" w:semiHidden="1" w:unhideWhenUsed="1"/>
+    <w:lsdException w:name="HTML Definition" w:semiHidden="1" w:unhideWhenUsed="1"/>
+    <w:lsdException w:name="HTML Keyboard" w:semiHidden="1" w:unhideWhenUsed="1"/>
+    <w:lsdException w:name="HTML Preformatted" w:semiHidden="1" w:unhideWhenUsed="1"/>
+    <w:lsdException w:name="HTML Sample" w:semiHidden="1" w:unhideWhenUsed="1"/>
+    <w:lsdException w:name="HTML Typewriter" w:semiHidden="1" w:unhideWhenUsed="1"/>
+    <w:lsdException w:name="HTML Variable" w:semiHidden="1" w:unhideWhenUsed="1"/>
+    <w:lsdException w:name="Normal Table" w:semiHidden="1" w:unhideWhenUsed="1"/>
+    <w:lsdException w:name="annotation subject" w:semiHidden="1" w:unhideWhenUsed="1"/>
+    <w:lsdException w:name="No List" w:semiHidden="1" w:unhideWhenUsed="1"/>
+    <w:lsdException w:name="Outline List 1" w:semiHidden="1" w:unhideWhenUsed="1"/>
+    <w:lsdException w:name="Outline List 2" w:semiHidden="1" w:unhideWhenUsed="1"/>
+    <w:lsdException w:name="Outline List 3" w:semiHidden="1" w:unhideWhenUsed="1"/>
+    <w:lsdException w:name="Table Simple 1" w:semiHidden="1" w:unhideWhenUsed="1"/>
+    <w:lsdException w:name="Table Simple 2" w:semiHidden="1" w:unhideWhenUsed="1"/>
+    <w:lsdException w:name="Table Simple 3" w:semiHidden="1" w:unhideWhenUsed="1"/>
+    <w:lsdException w:name="Table Classic 1" w:semiHidden="1" w:unhideWhenUsed="1"/>
+    <w:lsdException w:name="Table Classic 2" w:semiHidden="1" w:unhideWhenUsed="1"/>
+    <w:lsdException w:name="Table Classic 3" w:semiHidden="1" w:unhideWhenUsed="1"/>
+    <w:lsdException w:name="Table Classic 4" w:semiHidden="1" w:unhideWhenUsed="1"/>
+    <w:lsdException w:name="Table Colorful 1" w:semiHidden="1" w:unhideWhenUsed="1"/>
+    <w:lsdException w:name="Table Colorful 2" w:semiHidden="1" w:unhideWhenUsed="1"/>
+    <w:lsdException w:name="Table Colorful 3" w:semiHidden="1" w:unhideWhenUsed="1"/>
+    <w:lsdException w:name="Table Columns 1" w:semiHidden="1" w:unhideWhenUsed="1"/>
+    <w:lsdException w:name="Table Columns 2" w:semiHidden="1" w:unhideWhenUsed="1"/>
+    <w:lsdException w:name="Table Columns 3" w:semiHidden="1" w:unhideWhenUsed="1"/>
+    <w:lsdException w:name="Table Columns 4" w:semiHidden="1" w:unhideWhenUsed="1"/>
+    <w:lsdException w:name="Table Columns 5" w:semiHidden="1" w:unhideWhenUsed="1"/>
+    <w:lsdException w:name="Table Grid 1" w:semiHidden="1" w:unhideWhenUsed="1"/>
+    <w:lsdException w:name="Table Grid 2" w:semiHidden="1" w:unhideWhenUsed="1"/>
+    <w:lsdException w:name="Table Grid 3" w:semiHidden="1" w:unhideWhenUsed="1"/>
+    <w:lsdException w:name="Table Grid 4" w:semiHidden="1" w:unhideWhenUsed="1"/>
+    <w:lsdException w:name="Table Grid 5" w:semiHidden="1" w:unhideWhenUsed="1"/>
+    <w:lsdException w:name="Table Grid 6" w:semiHidden="1" w:unhideWhenUsed="1"/>
+    <w:lsdException w:name="Table Grid 7" w:semiHidden="1" w:unhideWhenUsed="1"/>
+    <w:lsdException w:name="Table Grid 8" w:semiHidden="1" w:unhideWhenUsed="1"/>
+    <w:lsdException w:name="Table List 1" w:semiHidden="1" w:unhideWhenUsed="1"/>
+    <w:lsdException w:name="Table List 2" w:semiHidden="1" w:unhideWhenUsed="1"/>
+    <w:lsdException w:name="Table List 3" w:semiHidden="1" w:unhideWhenUsed="1"/>
+    <w:lsdException w:name="Table List 4" w:semiHidden="1" w:unhideWhenUsed="1"/>
+    <w:lsdException w:name="Table List 5" w:semiHidden="1" w:unhideWhenUsed="1"/>
+    <w:lsdException w:name="Table List 6" w:semiHidden="1" w:unhideWhenUsed="1"/>
+    <w:lsdException w:name="Table List 7" w:semiHidden="1" w:unhideWhenUsed="1"/>
+    <w:lsdException w:name="Table List 8" w:semiHidden="1" w:unhideWhenUsed="1"/>
+    <w:lsdException w:name="Table 3D effects 1" w:semiHidden="1" w:unhideWhenUsed="1"/>
+    <w:lsdException w:name="Table 3D effects 2" w:semiHidden="1" w:unhideWhenUsed="1"/>
+    <w:lsdException w:name="Table 3D effects 3" w:semiHidden="1" w:unhideWhenUsed="1"/>
+    <w:lsdException w:name="Table Contemporary" w:semiHidden="1" w:unhideWhenUsed="1"/>
+    <w:lsdException w:name="Table Elegant" w:semiHidden="1" w:unhideWhenUsed="1"/>
+    <w:lsdException w:name="Table Professional" w:semiHidden="1" w:unhideWhenUsed="1"/>
+    <w:lsdException w:name="Table Subtle 1" w:semiHidden="1" w:unhideWhenUsed="1"/>
+    <w:lsdException w:name="Table Subtle 2" w:semiHidden="1" w:unhideWhenUsed="1"/>
+    <w:lsdException w:name="Table Web 1" w:semiHidden="1" w:unhideWhenUsed="1"/>
+    <w:lsdException w:name="Table Web 2" w:semiHidden="1" w:unhideWhenUsed="1"/>
+    <w:lsdException w:name="Table Web 3" w:semiHidden="1" w:unhideWhenUsed="1"/>
+    <w:lsdException w:name="Balloon Text" w:semiHidden="1" w:unhideWhenUsed="1"/>
+    <w:lsdException w:name="Table Grid" w:uiPriority="0"/>
+    <w:lsdException w:name="Table Theme" w:semiHidden="1" w:unhideWhenUsed="1"/>
+    <w:lsdException w:name="Placeholder Text" w:semiHidden="1"/>
+    <w:lsdException w:name="No Spacing" w:uiPriority="1" w:qFormat="1"/>
+    <w:lsdException w:name="Light Shading" w:uiPriority="60"/>
+    <w:lsdException w:name="Light List" w:uiPriority="61"/>
+    <w:lsdException w:name="Light Grid" w:uiPriority="62"/>
+    <w:lsdException w:name="Medium Shading 1" w:uiPriority="63"/>
+    <w:lsdException w:name="Medium Shading 2" w:uiPriority="64"/>
+    <w:lsdException w:name="Medium List 1" w:uiPriority="65"/>
+    <w:lsdException w:name="Medium List 2" w:uiPriority="66"/>
+    <w:lsdException w:name="Medium Grid 1" w:uiPriority="67"/>
+    <w:lsdException w:name="Medium Grid 2" w:uiPriority="68"/>
+    <w:lsdException w:name="Medium Grid 3" w:uiPriority="69"/>
+    <w:lsdException w:name="Dark List" w:uiPriority="70"/>
+    <w:lsdException w:name="Colorful Shading" w:uiPriority="71"/>
+    <w:lsdException w:name="Colorful List" w:uiPriority="72"/>
+    <w:lsdException w:name="Colorful Grid" w:uiPriority="73"/>
+    <w:lsdException w:name="Light Shading Accent 1" w:uiPriority="60"/>
+    <w:lsdException w:name="Light List Accent 1" w:uiPriority="61"/>
+    <w:lsdException w:name="Light Grid Accent 1" w:uiPriority="62"/>
+    <w:lsdException w:name="Medium Shading 1 Accent 1" w:uiPriority="63"/>
+    <w:lsdException w:name="Medium Shading 2 Accent 1" w:uiPriority="64"/>
+    <w:lsdException w:name="Medium List 1 Accent 1" w:uiPriority="65"/>
+    <w:lsdException w:name="Revision" w:semiHidden="1"/>
+    <w:lsdException w:name="List Paragraph" w:uiPriority="34" w:qFormat="1"/>
+    <w:lsdException w:name="Quote" w:uiPriority="29" w:qFormat="1"/>
+    <w:lsdException w:name="Intense Quote" w:uiPriority="30" w:qFormat="1"/>
+    <w:lsdException w:name="Medium List 2 Accent 1" w:uiPriority="66"/>
+    <w:lsdException w:name="Medium Grid 1 Accent 1" w:uiPriority="67"/>
+    <w:lsdException w:name="Medium Grid 2 Accent 1" w:uiPriority="68"/>
+    <w:lsdException w:name="Medium Grid 3 Accent 1" w:uiPriority="69"/>
+    <w:lsdException w:name="Dark List Accent 1" w:uiPriority="70"/>
+    <w:lsdException w:name="Colorful Shading Accent 1" w:uiPriority="71"/>
+    <w:lsdException w:name="Colorful List Accent 1" w:uiPriority="72"/>
+    <w:lsdException w:name="Colorful Grid Accent 1" w:uiPriority="73"/>
+    <w:lsdException w:name="Light Shading Accent 2" w:uiPriority="60"/>
+    <w:lsdException w:name="Light List Accent 2" w:uiPriority="61"/>
+    <w:lsdException w:name="Light Grid Accent 2" w:uiPriority="62"/>
+    <w:lsdException w:name="Medium Shading 1 Accent 2" w:uiPriority="63"/>
+    <w:lsdException w:name="Medium Shading 2 Accent 2" w:uiPriority="64"/>
+    <w:lsdException w:name="Medium List 1 Accent 2" w:uiPriority="65"/>
+    <w:lsdException w:name="Medium List 2 Accent 2" w:uiPriority="66"/>
+    <w:lsdException w:name="Medium Grid 1 Accent 2" w:uiPriority="67"/>
+    <w:lsdException w:name="Medium Grid 2 Accent 2" w:uiPriority="68"/>
+    <w:lsdException w:name="Medium Grid 3 Accent 2" w:uiPriority="69"/>
+    <w:lsdException w:name="Dark List Accent 2" w:uiPriority="70"/>
+    <w:lsdException w:name="Colorful Shading Accent 2" w:uiPriority="71"/>
+    <w:lsdException w:name="Colorful List Accent 2" w:uiPriority="72"/>
+    <w:lsdException w:name="Colorful Grid Accent 2" w:uiPriority="73"/>
+    <w:lsdException w:name="Light Shading Accent 3" w:uiPriority="60"/>
+    <w:lsdException w:name="Light List Accent 3" w:uiPriority="61"/>
+    <w:lsdException w:name="Light Grid Accent 3" w:uiPriority="62"/>
+    <w:lsdException w:name="Medium Shading 1 Accent 3" w:uiPriority="63"/>
+    <w:lsdException w:name="Medium Shading 2 Accent 3" w:uiPriority="64"/>
+    <w:lsdException w:name="Medium List 1 Accent 3" w:uiPriority="65"/>
+    <w:lsdException w:name="Medium List 2 Accent 3" w:uiPriority="66"/>
+    <w:lsdException w:name="Medium Grid 1 Accent 3" w:uiPriority="67"/>
+    <w:lsdException w:name="Medium Grid 2 Accent 3" w:uiPriority="68"/>
+    <w:lsdException w:name="Medium Grid 3 Accent 3" w:uiPriority="69"/>
+    <w:lsdException w:name="Dark List Accent 3" w:uiPriority="70"/>
+    <w:lsdException w:name="Colorful Shading Accent 3" w:uiPriority="71"/>
+    <w:lsdException w:name="Colorful List Accent 3" w:uiPriority="72"/>
+    <w:lsdException w:name="Colorful Grid Accent 3" w:uiPriority="73"/>
+    <w:lsdException w:name="Light Shading Accent 4" w:uiPriority="60"/>
+    <w:lsdException w:name="Light List Accent 4" w:uiPriority="61"/>
+    <w:lsdException w:name="Light Grid Accent 4" w:uiPriority="62"/>
+    <w:lsdException w:name="Medium Shading 1 Accent 4" w:uiPriority="63"/>
+    <w:lsdException w:name="Medium Shading 2 Accent 4" w:uiPriority="64"/>
+    <w:lsdException w:name="Medium List 1 Accent 4" w:uiPriority="65"/>
+    <w:lsdException w:name="Medium List 2 Accent 4" w:uiPriority="66"/>
+    <w:lsdException w:name="Medium Grid 1 Accent 4" w:uiPriority="67"/>
+    <w:lsdException w:name="Medium Grid 2 Accent 4" w:uiPriority="68"/>
+    <w:lsdException w:name="Medium Grid 3 Accent 4" w:uiPriority="69"/>
+    <w:lsdException w:name="Dark List Accent 4" w:uiPriority="70"/>
+    <w:lsdException w:name="Colorful Shading Accent 4" w:uiPriority="71"/>
+    <w:lsdException w:name="Colorful List Accent 4" w:uiPriority="72"/>
+    <w:lsdException w:name="Colorful Grid Accent 4" w:uiPriority="73"/>
+    <w:lsdException w:name="Light Shading Accent 5" w:uiPriority="60"/>
+    <w:lsdException w:name="Light List Accent 5" w:uiPriority="61"/>
+    <w:lsdException w:name="Light Grid Accent 5" w:uiPriority="62"/>
+    <w:lsdException w:name="Medium Shading 1 Accent 5" w:uiPriority="63"/>
+    <w:lsdException w:name="Medium Shading 2 Accent 5" w:uiPriority="64"/>
+    <w:lsdException w:name="Medium List 1 Accent 5" w:uiPriority="65"/>
+    <w:lsdException w:name="Medium List 2 Accent 5" w:uiPriority="66"/>
+    <w:lsdException w:name="Medium Grid 1 Accent 5" w:uiPriority="67"/>
+    <w:lsdException w:name="Medium Grid 2 Accent 5" w:uiPriority="68"/>
+    <w:lsdException w:name="Medium Grid 3 Accent 5" w:uiPriority="69"/>
+    <w:lsdException w:name="Dark List Accent 5" w:uiPriority="70"/>
+    <w:lsdException w:name="Colorful Shading Accent 5" w:uiPriority="71"/>
+    <w:lsdException w:name="Colorful List Accent 5" w:uiPriority="72"/>
+    <w:lsdException w:name="Colorful Grid Accent 5" w:uiPriority="73"/>
+    <w:lsdException w:name="Light Shading Accent 6" w:uiPriority="60"/>
+    <w:lsdException w:name="Light List Accent 6" w:uiPriority="61"/>
+    <w:lsdException w:name="Light Grid Accent 6" w:uiPriority="62"/>
+    <w:lsdException w:name="Medium Shading 1 Accent 6" w:uiPriority="63"/>
+    <w:lsdException w:name="Medium Shading 2 Accent 6" w:uiPriority="64"/>
+    <w:lsdException w:name="Medium List 1 Accent 6" w:uiPriority="65"/>
+    <w:lsdException w:name="Medium List 2 Accent 6" w:uiPriority="66"/>
+    <w:lsdException w:name="Medium Grid 1 Accent 6" w:uiPriority="67"/>
+    <w:lsdException w:name="Medium Grid 2 Accent 6" w:uiPriority="68"/>
+    <w:lsdException w:name="Medium Grid 3 Accent 6" w:uiPriority="69"/>
+    <w:lsdException w:name="Dark List Accent 6" w:uiPriority="70"/>
+    <w:lsdException w:name="Colorful Shading Accent 6" w:uiPriority="71"/>
+    <w:lsdException w:name="Colorful List Accent 6" w:uiPriority="72"/>
+    <w:lsdException w:name="Colorful Grid Accent 6" w:uiPriority="73"/>
+    <w:lsdException w:name="Subtle Emphasis" w:uiPriority="19" w:qFormat="1"/>
+    <w:lsdException w:name="Intense Emphasis" w:uiPriority="21" w:qFormat="1"/>
+    <w:lsdException w:name="Subtle Reference" w:uiPriority="31" w:qFormat="1"/>
+    <w:lsdException w:name="Intense Reference" w:uiPriority="32" w:qFormat="1"/>
+    <w:lsdException w:name="Book Title" w:uiPriority="33" w:qFormat="1"/>
+    <w:lsdException w:name="Bibliography" w:semiHidden="1" w:uiPriority="37" w:unhideWhenUsed="1"/>
+    <w:lsdException w:name="TOC Heading" w:semiHidden="1" w:uiPriority="39" w:unhideWhenUsed="1" w:qFormat="1"/>
+    <w:lsdException w:name="Plain Table 1" w:uiPriority="41"/>
+    <w:lsdException w:name="Plain Table 2" w:uiPriority="42"/>
+    <w:lsdException w:name="Plain Table 3" w:uiPriority="43"/>
+    <w:lsdException w:name="Plain Table 4" w:uiPriority="44"/>
+    <w:lsdException w:name="Plain Table 5" w:uiPriority="45"/>
+    <w:lsdException w:name="Grid Table Light" w:uiPriority="40"/>
+    <w:lsdException w:name="Grid Table 1 Light" w:uiPriority="46"/>
+    <w:lsdException w:name="Grid Table 2" w:uiPriority="47"/>
+    <w:lsdException w:name="Grid Table 3" w:uiPriority="48"/>
+    <w:lsdException w:name="Grid Table 4" w:uiPriority="49"/>
+    <w:lsdException w:name="Grid Table 5 Dark" w:uiPriority="50"/>
+    <w:lsdException w:name="Grid Table 6 Colorful" w:uiPriority="51"/>
+    <w:lsdException w:name="Grid Table 7 Colorful" w:uiPriority="52"/>
+    <w:lsdException w:name="Grid Table 1 Light Accent 1" w:uiPriority="46"/>
+    <w:lsdException w:name="Grid Table 2 Accent 1" w:uiPriority="47"/>
+    <w:lsdException w:name="Grid Table 3 Accent 1" w:uiPriority="48"/>
+    <w:lsdException w:name="Grid Table 4 Accent 1" w:uiPriority="49"/>
+    <w:lsdException w:name="Grid Table 5 Dark Accent 1" w:uiPriority="50"/>
+    <w:lsdException w:name="Grid Table 6 Colorful Accent 1" w:uiPriority="51"/>
+    <w:lsdException w:name="Grid Table 7 Colorful Accent 1" w:uiPriority="52"/>
+    <w:lsdException w:name="Grid Table 1 Light Accent 2" w:uiPriority="46"/>
+    <w:lsdException w:name="Grid Table 2 Accent 2" w:uiPriority="47"/>
+    <w:lsdException w:name="Grid Table 3 Accent 2" w:uiPriority="48"/>
+    <w:lsdException w:name="Grid Table 4 Accent 2" w:uiPriority="49"/>
+    <w:lsdException w:name="Grid Table 5 Dark Accent 2" w:uiPriority="50"/>
+    <w:lsdException w:name="Grid Table 6 Colorful Accent 2" w:uiPriority="51"/>
+    <w:lsdException w:name="Grid Table 7 Colorful Accent 2" w:uiPriority="52"/>
+    <w:lsdException w:name="Grid Table 1 Light Accent 3" w:uiPriority="46"/>
+    <w:lsdException w:name="Grid Table 2 Accent 3" w:uiPriority="47"/>
+    <w:lsdException w:name="Grid Table 3 Accent 3" w:uiPriority="48"/>
+    <w:lsdException w:name="Grid Table 4 Accent 3" w:uiPriority="49"/>
+    <w:lsdException w:name="Grid Table 5 Dark Accent 3" w:uiPriority="50"/>
+    <w:lsdException w:name="Grid Table 6 Colorful Accent 3" w:uiPriority="51"/>
+    <w:lsdException w:name="Grid Table 7 Colorful Accent 3" w:uiPriority="52"/>
+    <w:lsdException w:name="Grid Table 1 Light Accent 4" w:uiPriority="46"/>
+    <w:lsdException w:name="Grid Table 2 Accent 4" w:uiPriority="47"/>
+    <w:lsdException w:name="Grid Table 3 Accent 4" w:uiPriority="48"/>
+    <w:lsdException w:name="Grid Table 4 Accent 4" w:uiPriority="49"/>
+    <w:lsdException w:name="Grid Table 5 Dark Accent 4" w:uiPriority="50"/>
+    <w:lsdException w:name="Grid Table 6 Colorful Accent 4" w:uiPriority="51"/>
+    <w:lsdException w:name="Grid Table 7 Colorful Accent 4" w:uiPriority="52"/>
+    <w:lsdException w:name="Grid Table 1 Light Accent 5" w:uiPriority="46"/>
+    <w:lsdException w:name="Grid Table 2 Accent 5" w:uiPriority="47"/>
+    <w:lsdException w:name="Grid Table 3 Accent 5" w:uiPriority="48"/>
+    <w:lsdException w:name="Grid Table 4 Accent 5" w:uiPriority="49"/>
+    <w:lsdException w:name="Grid Table 5 Dark Accent 5" w:uiPriority="50"/>
+    <w:lsdException w:name="Grid Table 6 Colorful Accent 5" w:uiPriority="51"/>
+    <w:lsdException w:name="Grid Table 7 Colorful Accent 5" w:uiPriority="52"/>
+    <w:lsdException w:name="Grid Table 1 Light Accent 6" w:uiPriority="46"/>
+    <w:lsdException w:name="Grid Table 2 Accent 6" w:uiPriority="47"/>
+    <w:lsdException w:name="Grid Table 3 Accent 6" w:uiPriority="48"/>
+    <w:lsdException w:name="Grid Table 4 Accent 6" w:uiPriority="49"/>
+    <w:lsdException w:name="Grid Table 5 Dark Accent 6" w:uiPriority="50"/>
+    <w:lsdException w:name="Grid Table 6 Colorful Accent 6" w:uiPriority="51"/>
+    <w:lsdException w:name="Grid Table 7 Colorful Accent 6" w:uiPriority="52"/>
+    <w:lsdException w:name="List Table 1 Light" w:uiPriority="46"/>
+    <w:lsdException w:name="List Table 2" w:uiPriority="47"/>
+    <w:lsdException w:name="List Table 3" w:uiPriority="48"/>
+    <w:lsdException w:name="List Table 4" w:uiPriority="49"/>
+    <w:lsdException w:name="List Table 5 Dark" w:uiPriority="50"/>
+    <w:lsdException w:name="List Table 6 Colorful" w:uiPriority="51"/>
+    <w:lsdException w:name="List Table 7 Colorful" w:uiPriority="52"/>
+    <w:lsdException w:name="List Table 1 Light Accent 1" w:uiPriority="46"/>
+    <w:lsdException w:name="List Table 2 Accent 1" w:uiPriority="47"/>
+    <w:lsdException w:name="List Table 3 Accent 1" w:uiPriority="48"/>
+    <w:lsdException w:name="List Table 4 Accent 1" w:uiPriority="49"/>
+    <w:lsdException w:name="List Table 5 Dark Accent 1" w:uiPriority="50"/>
+    <w:lsdException w:name="List Table 6 Colorful Accent 1" w:uiPriority="51"/>
+    <w:lsdException w:name="List Table 7 Colorful Accent 1" w:uiPriority="52"/>
+    <w:lsdException w:name="List Table 1 Light Accent 2" w:uiPriority="46"/>
+    <w:lsdException w:name="List Table 2 Accent 2" w:uiPriority="47"/>
+    <w:lsdException w:name="List Table 3 Accent 2" w:uiPriority="48"/>
+    <w:lsdException w:name="List Table 4 Accent 2" w:uiPriority="49"/>
+    <w:lsdException w:name="List Table 5 Dark Accent 2" w:uiPriority="50"/>
+    <w:lsdException w:name="List Table 6 Colorful Accent 2" w:uiPriority="51"/>
+    <w:lsdException w:name="List Table 7 Colorful Accent 2" w:uiPriority="52"/>
+    <w:lsdException w:name="List Table 1 Light Accent 3" w:uiPriority="46"/>
+    <w:lsdException w:name="List Table 2 Accent 3" w:uiPriority="47"/>
+    <w:lsdException w:name="List Table 3 Accent 3" w:uiPriority="48"/>
+    <w:lsdException w:name="List Table 4 Accent 3" w:uiPriority="49"/>
+    <w:lsdException w:name="List Table 5 Dark Accent 3" w:uiPriority="50"/>
+    <w:lsdException w:name="List Table 6 Colorful Accent 3" w:uiPriority="51"/>
+    <w:lsdException w:name="List Table 7 Colorful Accent 3" w:uiPriority="52"/>
+    <w:lsdException w:name="List Table 1 Light Accent 4" w:uiPriority="46"/>
+    <w:lsdException w:name="List Table 2 Accent 4" w:uiPriority="47"/>
+    <w:lsdException w:name="List Table 3 Accent 4" w:uiPriority="48"/>
+    <w:lsdException w:name="List Table 4 Accent 4" w:uiPriority="49"/>
+    <w:lsdException w:name="List Table 5 Dark Accent 4" w:uiPriority="50"/>
+    <w:lsdException w:name="List Table 6 Colorful Accent 4" w:uiPriority="51"/>
+    <w:lsdException w:name="List Table 7 Colorful Accent 4" w:uiPriority="52"/>
+    <w:lsdException w:name="List Table 1 Light Accent 5" w:uiPriority="46"/>
+    <w:lsdException w:name="List Table 2 Accent 5" w:uiPriority="47"/>
+    <w:lsdException w:name="List Table 3 Accent 5" w:uiPriority="48"/>
+    <w:lsdException w:name="List Table 4 Accent 5" w:uiPriority="49"/>
+    <w:lsdException w:name="List Table 5 Dark Accent 5" w:uiPriority="50"/>
+    <w:lsdException w:name="List Table 6 Colorful Accent 5" w:uiPriority="51"/>
+    <w:lsdException w:name="List Table 7 Colorful Accent 5" w:uiPriority="52"/>
+    <w:lsdException w:name="List Table 1 Light Accent 6" w:uiPriority="46"/>
+    <w:lsdException w:name="List Table 2 Accent 6" w:uiPriority="47"/>
+    <w:lsdException w:name="List Table 3 Accent 6" w:uiPriority="48"/>
+    <w:lsdException w:name="List Table 4 Accent 6" w:uiPriority="49"/>
+    <w:lsdException w:name="List Table 5 Dark Accent 6" w:uiPriority="50"/>
+    <w:lsdException w:name="List Table 6 Colorful Accent 6" w:uiPriority="51"/>
+    <w:lsdException w:name="List Table 7 Colorful Accent 6" w:uiPriority="52"/>
   </w:latentStyles>
   <w:style w:type="paragraph" w:default="1" w:styleId="Normal">
     <w:name w:val="Normal"/>
@@ -9437,7 +9447,6 @@
       <w:spacing w:after="0" w:line="240" w:lineRule="auto"/>
     </w:pPr>
     <w:tblPr>
-      <w:tblInd w:w="0" w:type="dxa"/>
       <w:tblBorders>
         <w:top w:val="single" w:sz="4" w:space="0" w:color="auto"/>
         <w:left w:val="single" w:sz="4" w:space="0" w:color="auto"/>
@@ -9446,408 +9455,6 @@
         <w:insideH w:val="single" w:sz="4" w:space="0" w:color="auto"/>
         <w:insideV w:val="single" w:sz="4" w:space="0" w:color="auto"/>
       </w:tblBorders>
-      <w:tblCellMar>
-        <w:top w:w="0" w:type="dxa"/>
-        <w:left w:w="108" w:type="dxa"/>
-        <w:bottom w:w="0" w:type="dxa"/>
-        <w:right w:w="108" w:type="dxa"/>
-      </w:tblCellMar>
-    </w:tblPr>
-  </w:style>
-  <w:style w:type="paragraph" w:styleId="NormalWeb">
-    <w:name w:val="Normal (Web)"/>
-    <w:basedOn w:val="Normal"/>
-    <w:uiPriority w:val="99"/>
-    <w:unhideWhenUsed/>
-    <w:rsid w:val="007D7994"/>
-    <w:pPr>
-      <w:spacing w:before="100" w:beforeAutospacing="1" w:after="100" w:afterAutospacing="1" w:line="240" w:lineRule="auto"/>
-    </w:pPr>
-    <w:rPr>
-      <w:rFonts w:ascii="Times New Roman" w:eastAsia="Times New Roman" w:hAnsi="Times New Roman" w:cs="Times New Roman"/>
-      <w:sz w:val="24"/>
-      <w:szCs w:val="24"/>
-      <w:lang w:eastAsia="pt-BR"/>
-    </w:rPr>
-  </w:style>
-  <w:style w:type="paragraph" w:styleId="PargrafodaLista">
-    <w:name w:val="List Paragraph"/>
-    <w:basedOn w:val="Normal"/>
-    <w:uiPriority w:val="34"/>
-    <w:qFormat/>
-    <w:rsid w:val="00EF5F11"/>
-    <w:pPr>
-      <w:ind w:left="720"/>
-      <w:contextualSpacing/>
-    </w:pPr>
-  </w:style>
-  <w:style w:type="character" w:styleId="Refdecomentrio">
-    <w:name w:val="annotation reference"/>
-    <w:basedOn w:val="Fontepargpadro"/>
-    <w:uiPriority w:val="99"/>
-    <w:semiHidden/>
-    <w:unhideWhenUsed/>
-    <w:rsid w:val="00C639AA"/>
-    <w:rPr>
-      <w:sz w:val="16"/>
-      <w:szCs w:val="16"/>
-    </w:rPr>
-  </w:style>
-  <w:style w:type="paragraph" w:styleId="Textodecomentrio">
-    <w:name w:val="annotation text"/>
-    <w:basedOn w:val="Normal"/>
-    <w:link w:val="TextodecomentrioChar"/>
-    <w:uiPriority w:val="99"/>
-    <w:semiHidden/>
-    <w:unhideWhenUsed/>
-    <w:rsid w:val="00C639AA"/>
-    <w:pPr>
-      <w:spacing w:line="240" w:lineRule="auto"/>
-    </w:pPr>
-    <w:rPr>
-      <w:sz w:val="20"/>
-      <w:szCs w:val="20"/>
-    </w:rPr>
-  </w:style>
-  <w:style w:type="character" w:customStyle="1" w:styleId="TextodecomentrioChar">
-    <w:name w:val="Texto de comentário Char"/>
-    <w:basedOn w:val="Fontepargpadro"/>
-    <w:link w:val="Textodecomentrio"/>
-    <w:uiPriority w:val="99"/>
-    <w:semiHidden/>
-    <w:rsid w:val="00C639AA"/>
-    <w:rPr>
-      <w:sz w:val="20"/>
-      <w:szCs w:val="20"/>
-    </w:rPr>
-  </w:style>
-  <w:style w:type="paragraph" w:styleId="Assuntodocomentrio">
-    <w:name w:val="annotation subject"/>
-    <w:basedOn w:val="Textodecomentrio"/>
-    <w:next w:val="Textodecomentrio"/>
-    <w:link w:val="AssuntodocomentrioChar"/>
-    <w:uiPriority w:val="99"/>
-    <w:semiHidden/>
-    <w:unhideWhenUsed/>
-    <w:rsid w:val="00C639AA"/>
-    <w:rPr>
-      <w:b/>
-      <w:bCs/>
-    </w:rPr>
-  </w:style>
-  <w:style w:type="character" w:customStyle="1" w:styleId="AssuntodocomentrioChar">
-    <w:name w:val="Assunto do comentário Char"/>
-    <w:basedOn w:val="TextodecomentrioChar"/>
-    <w:link w:val="Assuntodocomentrio"/>
-    <w:uiPriority w:val="99"/>
-    <w:semiHidden/>
-    <w:rsid w:val="00C639AA"/>
-    <w:rPr>
-      <w:b/>
-      <w:bCs/>
-      <w:sz w:val="20"/>
-      <w:szCs w:val="20"/>
-    </w:rPr>
-  </w:style>
-  <w:style w:type="character" w:styleId="Hyperlink">
-    <w:name w:val="Hyperlink"/>
-    <w:basedOn w:val="Fontepargpadro"/>
-    <w:uiPriority w:val="99"/>
-    <w:unhideWhenUsed/>
-    <w:rsid w:val="009513B5"/>
-    <w:rPr>
-      <w:color w:val="0000FF" w:themeColor="hyperlink"/>
-      <w:u w:val="single"/>
-    </w:rPr>
-  </w:style>
-</w:styles>
-</file>
-
-<file path=word/stylesWithEffects.xml><?xml version="1.0" encoding="utf-8"?>
-<w:styles xmlns:wpc="http://schemas.microsoft.com/office/word/2010/wordprocessingCanvas" xmlns:mc="http://schemas.openxmlformats.org/markup-compatibility/2006" xmlns:o="urn:schemas-microsoft-com:office:office" xmlns:r="http://schemas.openxmlformats.org/officeDocument/2006/relationships" xmlns:m="http://schemas.openxmlformats.org/officeDocument/2006/math" xmlns:v="urn:schemas-microsoft-com:vml" xmlns:wp14="http://schemas.microsoft.com/office/word/2010/wordprocessingDrawing" xmlns:wp="http://schemas.openxmlformats.org/drawingml/2006/wordprocessingDrawing" xmlns:w10="urn:schemas-microsoft-com:office:word" xmlns:w="http://schemas.openxmlformats.org/wordprocessingml/2006/main" xmlns:w14="http://schemas.microsoft.com/office/word/2010/wordml" xmlns:wpg="http://schemas.microsoft.com/office/word/2010/wordprocessingGroup" xmlns:wpi="http://schemas.microsoft.com/office/word/2010/wordprocessingInk" xmlns:wne="http://schemas.microsoft.com/office/word/2006/wordml" xmlns:wps="http://schemas.microsoft.com/office/word/2010/wordprocessingShape" mc:Ignorable="w14 wp14">
-  <w:docDefaults>
-    <w:rPrDefault>
-      <w:rPr>
-        <w:rFonts w:asciiTheme="minorHAnsi" w:eastAsiaTheme="minorHAnsi" w:hAnsiTheme="minorHAnsi" w:cstheme="minorBidi"/>
-        <w:sz w:val="22"/>
-        <w:szCs w:val="22"/>
-        <w:lang w:val="pt-BR" w:eastAsia="en-US" w:bidi="ar-SA"/>
-      </w:rPr>
-    </w:rPrDefault>
-    <w:pPrDefault>
-      <w:pPr>
-        <w:spacing w:after="200" w:line="276" w:lineRule="auto"/>
-      </w:pPr>
-    </w:pPrDefault>
-  </w:docDefaults>
-  <w:latentStyles w:defLockedState="0" w:defUIPriority="99" w:defSemiHidden="1" w:defUnhideWhenUsed="1" w:defQFormat="0" w:count="267">
-    <w:lsdException w:name="Normal" w:semiHidden="0" w:uiPriority="0" w:unhideWhenUsed="0" w:qFormat="1"/>
-    <w:lsdException w:name="heading 1" w:semiHidden="0" w:uiPriority="9" w:unhideWhenUsed="0" w:qFormat="1"/>
-    <w:lsdException w:name="heading 2" w:uiPriority="9" w:qFormat="1"/>
-    <w:lsdException w:name="heading 3" w:uiPriority="9" w:qFormat="1"/>
-    <w:lsdException w:name="heading 4" w:uiPriority="9" w:qFormat="1"/>
-    <w:lsdException w:name="heading 5" w:uiPriority="9" w:qFormat="1"/>
-    <w:lsdException w:name="heading 6" w:uiPriority="9" w:qFormat="1"/>
-    <w:lsdException w:name="heading 7" w:uiPriority="9" w:qFormat="1"/>
-    <w:lsdException w:name="heading 8" w:uiPriority="9" w:qFormat="1"/>
-    <w:lsdException w:name="heading 9" w:uiPriority="9" w:qFormat="1"/>
-    <w:lsdException w:name="toc 1" w:uiPriority="39"/>
-    <w:lsdException w:name="toc 2" w:uiPriority="39"/>
-    <w:lsdException w:name="toc 3" w:uiPriority="39"/>
-    <w:lsdException w:name="toc 4" w:uiPriority="39"/>
-    <w:lsdException w:name="toc 5" w:uiPriority="39"/>
-    <w:lsdException w:name="toc 6" w:uiPriority="39"/>
-    <w:lsdException w:name="toc 7" w:uiPriority="39"/>
-    <w:lsdException w:name="toc 8" w:uiPriority="39"/>
-    <w:lsdException w:name="toc 9" w:uiPriority="39"/>
-    <w:lsdException w:name="caption" w:uiPriority="35" w:qFormat="1"/>
-    <w:lsdException w:name="Title" w:semiHidden="0" w:uiPriority="10" w:unhideWhenUsed="0" w:qFormat="1"/>
-    <w:lsdException w:name="Default Paragraph Font" w:uiPriority="1"/>
-    <w:lsdException w:name="Subtitle" w:semiHidden="0" w:uiPriority="11" w:unhideWhenUsed="0" w:qFormat="1"/>
-    <w:lsdException w:name="Strong" w:semiHidden="0" w:uiPriority="22" w:unhideWhenUsed="0" w:qFormat="1"/>
-    <w:lsdException w:name="Emphasis" w:semiHidden="0" w:uiPriority="20" w:unhideWhenUsed="0" w:qFormat="1"/>
-    <w:lsdException w:name="Table Grid" w:semiHidden="0" w:uiPriority="0" w:unhideWhenUsed="0"/>
-    <w:lsdException w:name="Placeholder Text" w:unhideWhenUsed="0"/>
-    <w:lsdException w:name="No Spacing" w:semiHidden="0" w:uiPriority="1" w:unhideWhenUsed="0" w:qFormat="1"/>
-    <w:lsdException w:name="Light Shading" w:semiHidden="0" w:uiPriority="60" w:unhideWhenUsed="0"/>
-    <w:lsdException w:name="Light List" w:semiHidden="0" w:uiPriority="61" w:unhideWhenUsed="0"/>
-    <w:lsdException w:name="Light Grid" w:semiHidden="0" w:uiPriority="62" w:unhideWhenUsed="0"/>
-    <w:lsdException w:name="Medium Shading 1" w:semiHidden="0" w:uiPriority="63" w:unhideWhenUsed="0"/>
-    <w:lsdException w:name="Medium Shading 2" w:semiHidden="0" w:uiPriority="64" w:unhideWhenUsed="0"/>
-    <w:lsdException w:name="Medium List 1" w:semiHidden="0" w:uiPriority="65" w:unhideWhenUsed="0"/>
-    <w:lsdException w:name="Medium List 2" w:semiHidden="0" w:uiPriority="66" w:unhideWhenUsed="0"/>
-    <w:lsdException w:name="Medium Grid 1" w:semiHidden="0" w:uiPriority="67" w:unhideWhenUsed="0"/>
-    <w:lsdException w:name="Medium Grid 2" w:semiHidden="0" w:uiPriority="68" w:unhideWhenUsed="0"/>
-    <w:lsdException w:name="Medium Grid 3" w:semiHidden="0" w:uiPriority="69" w:unhideWhenUsed="0"/>
-    <w:lsdException w:name="Dark List" w:semiHidden="0" w:uiPriority="70" w:unhideWhenUsed="0"/>
-    <w:lsdException w:name="Colorful Shading" w:semiHidden="0" w:uiPriority="71" w:unhideWhenUsed="0"/>
-    <w:lsdException w:name="Colorful List" w:semiHidden="0" w:uiPriority="72" w:unhideWhenUsed="0"/>
-    <w:lsdException w:name="Colorful Grid" w:semiHidden="0" w:uiPriority="73" w:unhideWhenUsed="0"/>
-    <w:lsdException w:name="Light Shading Accent 1" w:semiHidden="0" w:uiPriority="60" w:unhideWhenUsed="0"/>
-    <w:lsdException w:name="Light List Accent 1" w:semiHidden="0" w:uiPriority="61" w:unhideWhenUsed="0"/>
-    <w:lsdException w:name="Light Grid Accent 1" w:semiHidden="0" w:uiPriority="62" w:unhideWhenUsed="0"/>
-    <w:lsdException w:name="Medium Shading 1 Accent 1" w:semiHidden="0" w:uiPriority="63" w:unhideWhenUsed="0"/>
-    <w:lsdException w:name="Medium Shading 2 Accent 1" w:semiHidden="0" w:uiPriority="64" w:unhideWhenUsed="0"/>
-    <w:lsdException w:name="Medium List 1 Accent 1" w:semiHidden="0" w:uiPriority="65" w:unhideWhenUsed="0"/>
-    <w:lsdException w:name="Revision" w:unhideWhenUsed="0"/>
-    <w:lsdException w:name="List Paragraph" w:semiHidden="0" w:uiPriority="34" w:unhideWhenUsed="0" w:qFormat="1"/>
-    <w:lsdException w:name="Quote" w:semiHidden="0" w:uiPriority="29" w:unhideWhenUsed="0" w:qFormat="1"/>
-    <w:lsdException w:name="Intense Quote" w:semiHidden="0" w:uiPriority="30" w:unhideWhenUsed="0" w:qFormat="1"/>
-    <w:lsdException w:name="Medium List 2 Accent 1" w:semiHidden="0" w:uiPriority="66" w:unhideWhenUsed="0"/>
-    <w:lsdException w:name="Medium Grid 1 Accent 1" w:semiHidden="0" w:uiPriority="67" w:unhideWhenUsed="0"/>
-    <w:lsdException w:name="Medium Grid 2 Accent 1" w:semiHidden="0" w:uiPriority="68" w:unhideWhenUsed="0"/>
-    <w:lsdException w:name="Medium Grid 3 Accent 1" w:semiHidden="0" w:uiPriority="69" w:unhideWhenUsed="0"/>
-    <w:lsdException w:name="Dark List Accent 1" w:semiHidden="0" w:uiPriority="70" w:unhideWhenUsed="0"/>
-    <w:lsdException w:name="Colorful Shading Accent 1" w:semiHidden="0" w:uiPriority="71" w:unhideWhenUsed="0"/>
-    <w:lsdException w:name="Colorful List Accent 1" w:semiHidden="0" w:uiPriority="72" w:unhideWhenUsed="0"/>
-    <w:lsdException w:name="Colorful Grid Accent 1" w:semiHidden="0" w:uiPriority="73" w:unhideWhenUsed="0"/>
-    <w:lsdException w:name="Light Shading Accent 2" w:semiHidden="0" w:uiPriority="60" w:unhideWhenUsed="0"/>
-    <w:lsdException w:name="Light List Accent 2" w:semiHidden="0" w:uiPriority="61" w:unhideWhenUsed="0"/>
-    <w:lsdException w:name="Light Grid Accent 2" w:semiHidden="0" w:uiPriority="62" w:unhideWhenUsed="0"/>
-    <w:lsdException w:name="Medium Shading 1 Accent 2" w:semiHidden="0" w:uiPriority="63" w:unhideWhenUsed="0"/>
-    <w:lsdException w:name="Medium Shading 2 Accent 2" w:semiHidden="0" w:uiPriority="64" w:unhideWhenUsed="0"/>
-    <w:lsdException w:name="Medium List 1 Accent 2" w:semiHidden="0" w:uiPriority="65" w:unhideWhenUsed="0"/>
-    <w:lsdException w:name="Medium List 2 Accent 2" w:semiHidden="0" w:uiPriority="66" w:unhideWhenUsed="0"/>
-    <w:lsdException w:name="Medium Grid 1 Accent 2" w:semiHidden="0" w:uiPriority="67" w:unhideWhenUsed="0"/>
-    <w:lsdException w:name="Medium Grid 2 Accent 2" w:semiHidden="0" w:uiPriority="68" w:unhideWhenUsed="0"/>
-    <w:lsdException w:name="Medium Grid 3 Accent 2" w:semiHidden="0" w:uiPriority="69" w:unhideWhenUsed="0"/>
-    <w:lsdException w:name="Dark List Accent 2" w:semiHidden="0" w:uiPriority="70" w:unhideWhenUsed="0"/>
-    <w:lsdException w:name="Colorful Shading Accent 2" w:semiHidden="0" w:uiPriority="71" w:unhideWhenUsed="0"/>
-    <w:lsdException w:name="Colorful List Accent 2" w:semiHidden="0" w:uiPriority="72" w:unhideWhenUsed="0"/>
-    <w:lsdException w:name="Colorful Grid Accent 2" w:semiHidden="0" w:uiPriority="73" w:unhideWhenUsed="0"/>
-    <w:lsdException w:name="Light Shading Accent 3" w:semiHidden="0" w:uiPriority="60" w:unhideWhenUsed="0"/>
-    <w:lsdException w:name="Light List Accent 3" w:semiHidden="0" w:uiPriority="61" w:unhideWhenUsed="0"/>
-    <w:lsdException w:name="Light Grid Accent 3" w:semiHidden="0" w:uiPriority="62" w:unhideWhenUsed="0"/>
-    <w:lsdException w:name="Medium Shading 1 Accent 3" w:semiHidden="0" w:uiPriority="63" w:unhideWhenUsed="0"/>
-    <w:lsdException w:name="Medium Shading 2 Accent 3" w:semiHidden="0" w:uiPriority="64" w:unhideWhenUsed="0"/>
-    <w:lsdException w:name="Medium List 1 Accent 3" w:semiHidden="0" w:uiPriority="65" w:unhideWhenUsed="0"/>
-    <w:lsdException w:name="Medium List 2 Accent 3" w:semiHidden="0" w:uiPriority="66" w:unhideWhenUsed="0"/>
-    <w:lsdException w:name="Medium Grid 1 Accent 3" w:semiHidden="0" w:uiPriority="67" w:unhideWhenUsed="0"/>
-    <w:lsdException w:name="Medium Grid 2 Accent 3" w:semiHidden="0" w:uiPriority="68" w:unhideWhenUsed="0"/>
-    <w:lsdException w:name="Medium Grid 3 Accent 3" w:semiHidden="0" w:uiPriority="69" w:unhideWhenUsed="0"/>
-    <w:lsdException w:name="Dark List Accent 3" w:semiHidden="0" w:uiPriority="70" w:unhideWhenUsed="0"/>
-    <w:lsdException w:name="Colorful Shading Accent 3" w:semiHidden="0" w:uiPriority="71" w:unhideWhenUsed="0"/>
-    <w:lsdException w:name="Colorful List Accent 3" w:semiHidden="0" w:uiPriority="72" w:unhideWhenUsed="0"/>
-    <w:lsdException w:name="Colorful Grid Accent 3" w:semiHidden="0" w:uiPriority="73" w:unhideWhenUsed="0"/>
-    <w:lsdException w:name="Light Shading Accent 4" w:semiHidden="0" w:uiPriority="60" w:unhideWhenUsed="0"/>
-    <w:lsdException w:name="Light List Accent 4" w:semiHidden="0" w:uiPriority="61" w:unhideWhenUsed="0"/>
-    <w:lsdException w:name="Light Grid Accent 4" w:semiHidden="0" w:uiPriority="62" w:unhideWhenUsed="0"/>
-    <w:lsdException w:name="Medium Shading 1 Accent 4" w:semiHidden="0" w:uiPriority="63" w:unhideWhenUsed="0"/>
-    <w:lsdException w:name="Medium Shading 2 Accent 4" w:semiHidden="0" w:uiPriority="64" w:unhideWhenUsed="0"/>
-    <w:lsdException w:name="Medium List 1 Accent 4" w:semiHidden="0" w:uiPriority="65" w:unhideWhenUsed="0"/>
-    <w:lsdException w:name="Medium List 2 Accent 4" w:semiHidden="0" w:uiPriority="66" w:unhideWhenUsed="0"/>
-    <w:lsdException w:name="Medium Grid 1 Accent 4" w:semiHidden="0" w:uiPriority="67" w:unhideWhenUsed="0"/>
-    <w:lsdException w:name="Medium Grid 2 Accent 4" w:semiHidden="0" w:uiPriority="68" w:unhideWhenUsed="0"/>
-    <w:lsdException w:name="Medium Grid 3 Accent 4" w:semiHidden="0" w:uiPriority="69" w:unhideWhenUsed="0"/>
-    <w:lsdException w:name="Dark List Accent 4" w:semiHidden="0" w:uiPriority="70" w:unhideWhenUsed="0"/>
-    <w:lsdException w:name="Colorful Shading Accent 4" w:semiHidden="0" w:uiPriority="71" w:unhideWhenUsed="0"/>
-    <w:lsdException w:name="Colorful List Accent 4" w:semiHidden="0" w:uiPriority="72" w:unhideWhenUsed="0"/>
-    <w:lsdException w:name="Colorful Grid Accent 4" w:semiHidden="0" w:uiPriority="73" w:unhideWhenUsed="0"/>
-    <w:lsdException w:name="Light Shading Accent 5" w:semiHidden="0" w:uiPriority="60" w:unhideWhenUsed="0"/>
-    <w:lsdException w:name="Light List Accent 5" w:semiHidden="0" w:uiPriority="61" w:unhideWhenUsed="0"/>
-    <w:lsdException w:name="Light Grid Accent 5" w:semiHidden="0" w:uiPriority="62" w:unhideWhenUsed="0"/>
-    <w:lsdException w:name="Medium Shading 1 Accent 5" w:semiHidden="0" w:uiPriority="63" w:unhideWhenUsed="0"/>
-    <w:lsdException w:name="Medium Shading 2 Accent 5" w:semiHidden="0" w:uiPriority="64" w:unhideWhenUsed="0"/>
-    <w:lsdException w:name="Medium List 1 Accent 5" w:semiHidden="0" w:uiPriority="65" w:unhideWhenUsed="0"/>
-    <w:lsdException w:name="Medium List 2 Accent 5" w:semiHidden="0" w:uiPriority="66" w:unhideWhenUsed="0"/>
-    <w:lsdException w:name="Medium Grid 1 Accent 5" w:semiHidden="0" w:uiPriority="67" w:unhideWhenUsed="0"/>
-    <w:lsdException w:name="Medium Grid 2 Accent 5" w:semiHidden="0" w:uiPriority="68" w:unhideWhenUsed="0"/>
-    <w:lsdException w:name="Medium Grid 3 Accent 5" w:semiHidden="0" w:uiPriority="69" w:unhideWhenUsed="0"/>
-    <w:lsdException w:name="Dark List Accent 5" w:semiHidden="0" w:uiPriority="70" w:unhideWhenUsed="0"/>
-    <w:lsdException w:name="Colorful Shading Accent 5" w:semiHidden="0" w:uiPriority="71" w:unhideWhenUsed="0"/>
-    <w:lsdException w:name="Colorful List Accent 5" w:semiHidden="0" w:uiPriority="72" w:unhideWhenUsed="0"/>
-    <w:lsdException w:name="Colorful Grid Accent 5" w:semiHidden="0" w:uiPriority="73" w:unhideWhenUsed="0"/>
-    <w:lsdException w:name="Light Shading Accent 6" w:semiHidden="0" w:uiPriority="60" w:unhideWhenUsed="0"/>
-    <w:lsdException w:name="Light List Accent 6" w:semiHidden="0" w:uiPriority="61" w:unhideWhenUsed="0"/>
-    <w:lsdException w:name="Light Grid Accent 6" w:semiHidden="0" w:uiPriority="62" w:unhideWhenUsed="0"/>
-    <w:lsdException w:name="Medium Shading 1 Accent 6" w:semiHidden="0" w:uiPriority="63" w:unhideWhenUsed="0"/>
-    <w:lsdException w:name="Medium Shading 2 Accent 6" w:semiHidden="0" w:uiPriority="64" w:unhideWhenUsed="0"/>
-    <w:lsdException w:name="Medium List 1 Accent 6" w:semiHidden="0" w:uiPriority="65" w:unhideWhenUsed="0"/>
-    <w:lsdException w:name="Medium List 2 Accent 6" w:semiHidden="0" w:uiPriority="66" w:unhideWhenUsed="0"/>
-    <w:lsdException w:name="Medium Grid 1 Accent 6" w:semiHidden="0" w:uiPriority="67" w:unhideWhenUsed="0"/>
-    <w:lsdException w:name="Medium Grid 2 Accent 6" w:semiHidden="0" w:uiPriority="68" w:unhideWhenUsed="0"/>
-    <w:lsdException w:name="Medium Grid 3 Accent 6" w:semiHidden="0" w:uiPriority="69" w:unhideWhenUsed="0"/>
-    <w:lsdException w:name="Dark List Accent 6" w:semiHidden="0" w:uiPriority="70" w:unhideWhenUsed="0"/>
-    <w:lsdException w:name="Colorful Shading Accent 6" w:semiHidden="0" w:uiPriority="71" w:unhideWhenUsed="0"/>
-    <w:lsdException w:name="Colorful List Accent 6" w:semiHidden="0" w:uiPriority="72" w:unhideWhenUsed="0"/>
-    <w:lsdException w:name="Colorful Grid Accent 6" w:semiHidden="0" w:uiPriority="73" w:unhideWhenUsed="0"/>
-    <w:lsdException w:name="Subtle Emphasis" w:semiHidden="0" w:uiPriority="19" w:unhideWhenUsed="0" w:qFormat="1"/>
-    <w:lsdException w:name="Intense Emphasis" w:semiHidden="0" w:uiPriority="21" w:unhideWhenUsed="0" w:qFormat="1"/>
-    <w:lsdException w:name="Subtle Reference" w:semiHidden="0" w:uiPriority="31" w:unhideWhenUsed="0" w:qFormat="1"/>
-    <w:lsdException w:name="Intense Reference" w:semiHidden="0" w:uiPriority="32" w:unhideWhenUsed="0" w:qFormat="1"/>
-    <w:lsdException w:name="Book Title" w:semiHidden="0" w:uiPriority="33" w:unhideWhenUsed="0" w:qFormat="1"/>
-    <w:lsdException w:name="Bibliography" w:uiPriority="37"/>
-    <w:lsdException w:name="TOC Heading" w:uiPriority="39" w:qFormat="1"/>
-  </w:latentStyles>
-  <w:style w:type="paragraph" w:default="1" w:styleId="Normal">
-    <w:name w:val="Normal"/>
-    <w:qFormat/>
-    <w:rsid w:val="007F5A5B"/>
-  </w:style>
-  <w:style w:type="character" w:default="1" w:styleId="Fontepargpadro">
-    <w:name w:val="Default Paragraph Font"/>
-    <w:uiPriority w:val="1"/>
-    <w:semiHidden/>
-    <w:unhideWhenUsed/>
-  </w:style>
-  <w:style w:type="table" w:default="1" w:styleId="Tabelanormal">
-    <w:name w:val="Normal Table"/>
-    <w:uiPriority w:val="99"/>
-    <w:semiHidden/>
-    <w:unhideWhenUsed/>
-    <w:tblPr>
-      <w:tblInd w:w="0" w:type="dxa"/>
-      <w:tblCellMar>
-        <w:top w:w="0" w:type="dxa"/>
-        <w:left w:w="108" w:type="dxa"/>
-        <w:bottom w:w="0" w:type="dxa"/>
-        <w:right w:w="108" w:type="dxa"/>
-      </w:tblCellMar>
-    </w:tblPr>
-  </w:style>
-  <w:style w:type="numbering" w:default="1" w:styleId="Semlista">
-    <w:name w:val="No List"/>
-    <w:uiPriority w:val="99"/>
-    <w:semiHidden/>
-    <w:unhideWhenUsed/>
-  </w:style>
-  <w:style w:type="paragraph" w:styleId="Cabealho">
-    <w:name w:val="header"/>
-    <w:basedOn w:val="Normal"/>
-    <w:link w:val="CabealhoChar"/>
-    <w:uiPriority w:val="99"/>
-    <w:unhideWhenUsed/>
-    <w:rsid w:val="009E649F"/>
-    <w:pPr>
-      <w:tabs>
-        <w:tab w:val="center" w:pos="4252"/>
-        <w:tab w:val="right" w:pos="8504"/>
-      </w:tabs>
-      <w:spacing w:after="0" w:line="240" w:lineRule="auto"/>
-    </w:pPr>
-  </w:style>
-  <w:style w:type="character" w:customStyle="1" w:styleId="CabealhoChar">
-    <w:name w:val="Cabeçalho Char"/>
-    <w:basedOn w:val="Fontepargpadro"/>
-    <w:link w:val="Cabealho"/>
-    <w:uiPriority w:val="99"/>
-    <w:rsid w:val="009E649F"/>
-  </w:style>
-  <w:style w:type="paragraph" w:styleId="Rodap">
-    <w:name w:val="footer"/>
-    <w:basedOn w:val="Normal"/>
-    <w:link w:val="RodapChar"/>
-    <w:uiPriority w:val="99"/>
-    <w:unhideWhenUsed/>
-    <w:rsid w:val="009E649F"/>
-    <w:pPr>
-      <w:tabs>
-        <w:tab w:val="center" w:pos="4252"/>
-        <w:tab w:val="right" w:pos="8504"/>
-      </w:tabs>
-      <w:spacing w:after="0" w:line="240" w:lineRule="auto"/>
-    </w:pPr>
-  </w:style>
-  <w:style w:type="character" w:customStyle="1" w:styleId="RodapChar">
-    <w:name w:val="Rodapé Char"/>
-    <w:basedOn w:val="Fontepargpadro"/>
-    <w:link w:val="Rodap"/>
-    <w:uiPriority w:val="99"/>
-    <w:rsid w:val="009E649F"/>
-  </w:style>
-  <w:style w:type="paragraph" w:styleId="Textodebalo">
-    <w:name w:val="Balloon Text"/>
-    <w:basedOn w:val="Normal"/>
-    <w:link w:val="TextodebaloChar"/>
-    <w:uiPriority w:val="99"/>
-    <w:semiHidden/>
-    <w:unhideWhenUsed/>
-    <w:rsid w:val="009E649F"/>
-    <w:pPr>
-      <w:spacing w:after="0" w:line="240" w:lineRule="auto"/>
-    </w:pPr>
-    <w:rPr>
-      <w:rFonts w:ascii="Tahoma" w:hAnsi="Tahoma" w:cs="Tahoma"/>
-      <w:sz w:val="16"/>
-      <w:szCs w:val="16"/>
-    </w:rPr>
-  </w:style>
-  <w:style w:type="character" w:customStyle="1" w:styleId="TextodebaloChar">
-    <w:name w:val="Texto de balão Char"/>
-    <w:basedOn w:val="Fontepargpadro"/>
-    <w:link w:val="Textodebalo"/>
-    <w:uiPriority w:val="99"/>
-    <w:semiHidden/>
-    <w:rsid w:val="009E649F"/>
-    <w:rPr>
-      <w:rFonts w:ascii="Tahoma" w:hAnsi="Tahoma" w:cs="Tahoma"/>
-      <w:sz w:val="16"/>
-      <w:szCs w:val="16"/>
-    </w:rPr>
-  </w:style>
-  <w:style w:type="table" w:styleId="Tabelacomgrade">
-    <w:name w:val="Table Grid"/>
-    <w:basedOn w:val="Tabelanormal"/>
-    <w:rsid w:val="009E649F"/>
-    <w:pPr>
-      <w:spacing w:after="0" w:line="240" w:lineRule="auto"/>
-    </w:pPr>
-    <w:tblPr>
-      <w:tblInd w:w="0" w:type="dxa"/>
-      <w:tblBorders>
-        <w:top w:val="single" w:sz="4" w:space="0" w:color="auto"/>
-        <w:left w:val="single" w:sz="4" w:space="0" w:color="auto"/>
-        <w:bottom w:val="single" w:sz="4" w:space="0" w:color="auto"/>
-        <w:right w:val="single" w:sz="4" w:space="0" w:color="auto"/>
-        <w:insideH w:val="single" w:sz="4" w:space="0" w:color="auto"/>
-        <w:insideV w:val="single" w:sz="4" w:space="0" w:color="auto"/>
-      </w:tblBorders>
-      <w:tblCellMar>
-        <w:top w:w="0" w:type="dxa"/>
-        <w:left w:w="108" w:type="dxa"/>
-        <w:bottom w:w="0" w:type="dxa"/>
-        <w:right w:w="108" w:type="dxa"/>
-      </w:tblCellMar>
     </w:tblPr>
   </w:style>
   <w:style w:type="paragraph" w:styleId="NormalWeb">
@@ -10247,7 +9854,7 @@
 </file>
 
 <file path=customXml/itemProps1.xml><?xml version="1.0" encoding="utf-8"?>
-<ds:datastoreItem xmlns:ds="http://schemas.openxmlformats.org/officeDocument/2006/customXml" ds:itemID="{623D32B8-E9EF-4B10-8D92-0F870E380BAF}">
+<ds:datastoreItem xmlns:ds="http://schemas.openxmlformats.org/officeDocument/2006/customXml" ds:itemID="{255990BD-83EE-4563-935B-F10277416BF5}">
   <ds:schemaRefs>
     <ds:schemaRef ds:uri="http://schemas.openxmlformats.org/officeDocument/2006/bibliography"/>
   </ds:schemaRefs>

</xml_diff>

<commit_message>
inclusão da capa e ajuste nos casos de teste
</commit_message>
<xml_diff>
--- a/4.4 Caso de Teste - UC-33 Cadastrar máquina.docx
+++ b/4.4 Caso de Teste - UC-33 Cadastrar máquina.docx
@@ -3963,7 +3963,6 @@
                 <w:b/>
               </w:rPr>
             </w:pPr>
-            <w:proofErr w:type="gramStart"/>
             <w:r>
               <w:rPr>
                 <w:rFonts w:ascii="Arial" w:hAnsi="Arial" w:cs="Arial"/>
@@ -3971,7 +3970,6 @@
               </w:rPr>
               <w:t>em</w:t>
             </w:r>
-            <w:proofErr w:type="gramEnd"/>
           </w:p>
         </w:tc>
         <w:tc>
@@ -4008,7 +4006,6 @@
                 <w:b/>
               </w:rPr>
             </w:pPr>
-            <w:proofErr w:type="gramStart"/>
             <w:r>
               <w:rPr>
                 <w:rFonts w:ascii="Arial" w:hAnsi="Arial" w:cs="Arial"/>
@@ -4016,7 +4013,6 @@
               </w:rPr>
               <w:t>por</w:t>
             </w:r>
-            <w:proofErr w:type="gramEnd"/>
           </w:p>
         </w:tc>
         <w:tc>
@@ -4053,21 +4049,12 @@
                 <w:b/>
               </w:rPr>
             </w:pPr>
-            <w:proofErr w:type="gramStart"/>
-            <w:r>
-              <w:rPr>
-                <w:rFonts w:ascii="Arial" w:hAnsi="Arial" w:cs="Arial"/>
-                <w:b/>
-              </w:rPr>
-              <w:t>de</w:t>
-            </w:r>
-            <w:proofErr w:type="gramEnd"/>
-            <w:r>
-              <w:rPr>
-                <w:rFonts w:ascii="Arial" w:hAnsi="Arial" w:cs="Arial"/>
-                <w:b/>
-              </w:rPr>
-              <w:t xml:space="preserve"> falhas</w:t>
+            <w:r>
+              <w:rPr>
+                <w:rFonts w:ascii="Arial" w:hAnsi="Arial" w:cs="Arial"/>
+                <w:b/>
+              </w:rPr>
+              <w:t>de falhas</w:t>
             </w:r>
           </w:p>
         </w:tc>
@@ -4641,8 +4628,6 @@
                 <w:b/>
               </w:rPr>
             </w:pPr>
-            <w:bookmarkStart w:id="0" w:name="_GoBack"/>
-            <w:bookmarkEnd w:id="0"/>
             <w:r>
               <w:rPr>
                 <w:rFonts w:ascii="Arial" w:hAnsi="Arial" w:cs="Arial"/>
@@ -5943,7 +5928,6 @@
                 <w:b/>
               </w:rPr>
             </w:pPr>
-            <w:proofErr w:type="gramStart"/>
             <w:r>
               <w:rPr>
                 <w:rFonts w:ascii="Arial" w:hAnsi="Arial" w:cs="Arial"/>
@@ -5951,7 +5935,6 @@
               </w:rPr>
               <w:t>por</w:t>
             </w:r>
-            <w:proofErr w:type="gramEnd"/>
           </w:p>
         </w:tc>
         <w:tc>
@@ -5988,21 +5971,12 @@
                 <w:b/>
               </w:rPr>
             </w:pPr>
-            <w:proofErr w:type="gramStart"/>
-            <w:r>
-              <w:rPr>
-                <w:rFonts w:ascii="Arial" w:hAnsi="Arial" w:cs="Arial"/>
-                <w:b/>
-              </w:rPr>
-              <w:t>de</w:t>
-            </w:r>
-            <w:proofErr w:type="gramEnd"/>
-            <w:r>
-              <w:rPr>
-                <w:rFonts w:ascii="Arial" w:hAnsi="Arial" w:cs="Arial"/>
-                <w:b/>
-              </w:rPr>
-              <w:t xml:space="preserve"> falhas</w:t>
+            <w:r>
+              <w:rPr>
+                <w:rFonts w:ascii="Arial" w:hAnsi="Arial" w:cs="Arial"/>
+                <w:b/>
+              </w:rPr>
+              <w:t>de falhas</w:t>
             </w:r>
           </w:p>
         </w:tc>
@@ -6066,7 +6040,6 @@
                 <w:b/>
               </w:rPr>
             </w:pPr>
-            <w:proofErr w:type="gramStart"/>
             <w:r>
               <w:rPr>
                 <w:rFonts w:ascii="Arial" w:hAnsi="Arial" w:cs="Arial"/>
@@ -6074,7 +6047,6 @@
               </w:rPr>
               <w:t>em</w:t>
             </w:r>
-            <w:proofErr w:type="gramEnd"/>
           </w:p>
         </w:tc>
         <w:tc>
@@ -6111,7 +6083,6 @@
                 <w:b/>
               </w:rPr>
             </w:pPr>
-            <w:proofErr w:type="gramStart"/>
             <w:r>
               <w:rPr>
                 <w:rFonts w:ascii="Arial" w:hAnsi="Arial" w:cs="Arial"/>
@@ -6119,7 +6090,6 @@
               </w:rPr>
               <w:t>por</w:t>
             </w:r>
-            <w:proofErr w:type="gramEnd"/>
           </w:p>
         </w:tc>
         <w:tc>
@@ -6156,21 +6126,12 @@
                 <w:b/>
               </w:rPr>
             </w:pPr>
-            <w:proofErr w:type="gramStart"/>
-            <w:r>
-              <w:rPr>
-                <w:rFonts w:ascii="Arial" w:hAnsi="Arial" w:cs="Arial"/>
-                <w:b/>
-              </w:rPr>
-              <w:t>de</w:t>
-            </w:r>
-            <w:proofErr w:type="gramEnd"/>
-            <w:r>
-              <w:rPr>
-                <w:rFonts w:ascii="Arial" w:hAnsi="Arial" w:cs="Arial"/>
-                <w:b/>
-              </w:rPr>
-              <w:t xml:space="preserve"> falhas</w:t>
+            <w:r>
+              <w:rPr>
+                <w:rFonts w:ascii="Arial" w:hAnsi="Arial" w:cs="Arial"/>
+                <w:b/>
+              </w:rPr>
+              <w:t>de falhas</w:t>
             </w:r>
           </w:p>
         </w:tc>
@@ -6301,7 +6262,7 @@
     <w:p/>
     <w:tbl>
       <w:tblPr>
-        <w:tblW w:w="16868" w:type="dxa"/>
+        <w:tblW w:w="9214" w:type="dxa"/>
         <w:tblInd w:w="-72" w:type="dxa"/>
         <w:tblBorders>
           <w:top w:val="single" w:sz="4" w:space="0" w:color="auto"/>
@@ -6324,14 +6285,8 @@
         <w:gridCol w:w="2428"/>
         <w:gridCol w:w="1913"/>
         <w:gridCol w:w="1914"/>
-        <w:gridCol w:w="3827"/>
-        <w:gridCol w:w="3827"/>
       </w:tblGrid>
       <w:tr>
-        <w:trPr>
-          <w:gridAfter w:val="2"/>
-          <w:wAfter w:w="7654" w:type="dxa"/>
-        </w:trPr>
         <w:tc>
           <w:tcPr>
             <w:tcW w:w="1135" w:type="dxa"/>
@@ -6390,8 +6345,6 @@
       </w:tr>
       <w:tr>
         <w:trPr>
-          <w:gridAfter w:val="2"/>
-          <w:wAfter w:w="7654" w:type="dxa"/>
           <w:trHeight w:val="189"/>
         </w:trPr>
         <w:tc>
@@ -6453,10 +6406,6 @@
         </w:tc>
       </w:tr>
       <w:tr>
-        <w:trPr>
-          <w:gridAfter w:val="2"/>
-          <w:wAfter w:w="7654" w:type="dxa"/>
-        </w:trPr>
         <w:tc>
           <w:tcPr>
             <w:tcW w:w="9214" w:type="dxa"/>
@@ -6488,8 +6437,6 @@
       </w:tr>
       <w:tr>
         <w:trPr>
-          <w:gridAfter w:val="2"/>
-          <w:wAfter w:w="7654" w:type="dxa"/>
           <w:trHeight w:val="189"/>
         </w:trPr>
         <w:tc>
@@ -6522,8 +6469,6 @@
       </w:tr>
       <w:tr>
         <w:trPr>
-          <w:gridAfter w:val="2"/>
-          <w:wAfter w:w="7654" w:type="dxa"/>
           <w:trHeight w:val="473"/>
         </w:trPr>
         <w:tc>
@@ -6638,8 +6583,6 @@
       </w:tr>
       <w:tr>
         <w:trPr>
-          <w:gridAfter w:val="2"/>
-          <w:wAfter w:w="7654" w:type="dxa"/>
           <w:trHeight w:val="573"/>
         </w:trPr>
         <w:tc>
@@ -6768,41 +6711,20 @@
                 <w:b/>
               </w:rPr>
             </w:pPr>
+            <w:bookmarkStart w:id="0" w:name="_GoBack"/>
+            <w:bookmarkEnd w:id="0"/>
             <w:r>
               <w:rPr>
                 <w:rFonts w:ascii="Arial" w:hAnsi="Arial" w:cs="Arial"/>
                 <w:b/>
               </w:rPr>
               <w:t>SAÍDAS ESPERADAS</w:t>
-            </w:r>
-          </w:p>
-        </w:tc>
-        <w:tc>
-          <w:tcPr>
-            <w:tcW w:w="3827" w:type="dxa"/>
-          </w:tcPr>
-          <w:p/>
-        </w:tc>
-        <w:tc>
-          <w:tcPr>
-            <w:tcW w:w="3827" w:type="dxa"/>
-            <w:vAlign w:val="center"/>
-          </w:tcPr>
-          <w:p>
-            <w:r>
-              <w:rPr>
-                <w:rFonts w:ascii="Arial" w:hAnsi="Arial" w:cs="Arial"/>
-                <w:b/>
-              </w:rPr>
-              <w:t>BOTÃO PESQUISAR</w:t>
             </w:r>
           </w:p>
         </w:tc>
       </w:tr>
       <w:tr>
         <w:trPr>
-          <w:gridAfter w:val="2"/>
-          <w:wAfter w:w="7654" w:type="dxa"/>
           <w:trHeight w:val="473"/>
         </w:trPr>
         <w:tc>
@@ -8477,7 +8399,7 @@
         </mc:Choice>
         <mc:Fallback>
           <w:pict>
-            <v:shapetype w14:anchorId="2BBD753B" id="_x0000_t32" coordsize="21600,21600" o:spt="32" o:oned="t" path="m,l21600,21600e" filled="f">
+            <v:shapetype w14:anchorId="2C39F52F" id="_x0000_t32" coordsize="21600,21600" o:spt="32" o:oned="t" path="m,l21600,21600e" filled="f">
               <v:path arrowok="t" fillok="f" o:connecttype="none"/>
               <o:lock v:ext="edit" shapetype="t"/>
             </v:shapetype>
@@ -9854,7 +9776,7 @@
 </file>
 
 <file path=customXml/itemProps1.xml><?xml version="1.0" encoding="utf-8"?>
-<ds:datastoreItem xmlns:ds="http://schemas.openxmlformats.org/officeDocument/2006/customXml" ds:itemID="{255990BD-83EE-4563-935B-F10277416BF5}">
+<ds:datastoreItem xmlns:ds="http://schemas.openxmlformats.org/officeDocument/2006/customXml" ds:itemID="{3ABC160C-D9B6-4533-BCE6-C16E0F6CEF2D}">
   <ds:schemaRefs>
     <ds:schemaRef ds:uri="http://schemas.openxmlformats.org/officeDocument/2006/bibliography"/>
   </ds:schemaRefs>

</xml_diff>